<commit_message>
Five: hrhg, computer four: hrhg, computer three: Eng II, maths, Nepali two: hrhg, eng ii one: maths
</commit_message>
<xml_diff>
--- a/Received/4/Class 4 Computer.docx
+++ b/Received/4/Class 4 Computer.docx
@@ -4,105 +4,123 @@
   <w:body>
     <w:p>
       <w:pPr>
-        <w:spacing w:line="276" w:lineRule="auto"/>
         <w:jc w:val="center"/>
         <w:rPr>
-          <w:rFonts w:ascii="Times New Roman" w:hAnsi="Times New Roman" w:cs="Times New Roman"/>
-          <w:b/>
-          <w:bCs/>
-          <w:sz w:val="28"/>
-          <w:szCs w:val="28"/>
+          <w:rFonts w:ascii="Franklin Gothic Demi" w:hAnsi="Franklin Gothic Demi" w:cs="Times New Roman"/>
+          <w:b/>
+          <w:sz w:val="36"/>
+          <w:szCs w:val="36"/>
         </w:rPr>
       </w:pPr>
       <w:r>
         <w:rPr>
           <w:rFonts w:ascii="Times New Roman" w:hAnsi="Times New Roman" w:cs="Times New Roman"/>
           <w:noProof/>
-          <w:sz w:val="28"/>
-          <w:szCs w:val="28"/>
-        </w:rPr>
-        <w:drawing>
-          <wp:anchor distT="0" distB="0" distL="114300" distR="114300" simplePos="0" relativeHeight="251661312" behindDoc="0" locked="0" layoutInCell="1" hidden="0" allowOverlap="1" wp14:anchorId="698EF8DC" wp14:editId="2CEDEEDC">
-            <wp:simplePos x="0" y="0"/>
-            <wp:positionH relativeFrom="margin">
-              <wp:align>left</wp:align>
-            </wp:positionH>
-            <wp:positionV relativeFrom="paragraph">
-              <wp:posOffset>-66676</wp:posOffset>
-            </wp:positionV>
-            <wp:extent cx="600075" cy="698421"/>
-            <wp:effectExtent l="0" t="0" r="0" b="6985"/>
-            <wp:wrapNone/>
-            <wp:docPr id="705509853" name="图片 1" descr="A logo for a school&#10;&#10;Description automatically generated"/>
-            <wp:cNvGraphicFramePr>
-              <a:graphicFrameLocks xmlns:a="http://schemas.openxmlformats.org/drawingml/2006/main" noChangeAspect="1"/>
-            </wp:cNvGraphicFramePr>
-            <a:graphic xmlns:a="http://schemas.openxmlformats.org/drawingml/2006/main">
-              <a:graphicData uri="http://schemas.openxmlformats.org/drawingml/2006/picture">
-                <pic:pic xmlns:pic="http://schemas.openxmlformats.org/drawingml/2006/picture">
-                  <pic:nvPicPr>
-                    <pic:cNvPr id="1" name="图片 1" descr="A logo for a school&#10;&#10;Description automatically generated"/>
-                    <pic:cNvPicPr/>
-                  </pic:nvPicPr>
-                  <pic:blipFill>
-                    <a:blip r:embed="rId8"/>
-                    <a:stretch>
-                      <a:fillRect/>
-                    </a:stretch>
-                  </pic:blipFill>
-                  <pic:spPr>
-                    <a:xfrm>
-                      <a:off x="0" y="0"/>
-                      <a:ext cx="600075" cy="698421"/>
-                    </a:xfrm>
-                    <a:prstGeom prst="rect">
-                      <a:avLst/>
-                    </a:prstGeom>
-                    <a:noFill/>
-                    <a:ln w="12700" cap="flat" cmpd="sng">
-                      <a:noFill/>
-                      <a:prstDash val="solid"/>
-                      <a:miter/>
-                    </a:ln>
-                  </pic:spPr>
-                </pic:pic>
-              </a:graphicData>
-            </a:graphic>
-            <wp14:sizeRelH relativeFrom="margin">
-              <wp14:pctWidth>0</wp14:pctWidth>
-            </wp14:sizeRelH>
-            <wp14:sizeRelV relativeFrom="margin">
-              <wp14:pctHeight>0</wp14:pctHeight>
-            </wp14:sizeRelV>
-          </wp:anchor>
-        </w:drawing>
-      </w:r>
-      <w:r>
-        <w:rPr>
-          <w:rFonts w:ascii="Times New Roman" w:hAnsi="Times New Roman" w:cs="Times New Roman"/>
-          <w:b/>
-          <w:bCs/>
-          <w:sz w:val="28"/>
-          <w:szCs w:val="28"/>
+        </w:rPr>
+        <mc:AlternateContent>
+          <mc:Choice Requires="wps">
+            <w:drawing>
+              <wp:anchor distT="0" distB="0" distL="114300" distR="114300" simplePos="0" relativeHeight="251660288" behindDoc="0" locked="0" layoutInCell="1" allowOverlap="1" wp14:anchorId="1F84DA72" wp14:editId="46BD13C4">
+                <wp:simplePos x="0" y="0"/>
+                <wp:positionH relativeFrom="margin">
+                  <wp:posOffset>0</wp:posOffset>
+                </wp:positionH>
+                <wp:positionV relativeFrom="paragraph">
+                  <wp:posOffset>0</wp:posOffset>
+                </wp:positionV>
+                <wp:extent cx="479425" cy="584799"/>
+                <wp:effectExtent l="0" t="0" r="0" b="6350"/>
+                <wp:wrapNone/>
+                <wp:docPr id="25" name="Rectangle 1"/>
+                <wp:cNvGraphicFramePr>
+                  <a:graphicFrameLocks xmlns:a="http://schemas.openxmlformats.org/drawingml/2006/main"/>
+                </wp:cNvGraphicFramePr>
+                <a:graphic xmlns:a="http://schemas.openxmlformats.org/drawingml/2006/main">
+                  <a:graphicData uri="http://schemas.microsoft.com/office/word/2010/wordprocessingShape">
+                    <wps:wsp>
+                      <wps:cNvSpPr>
+                        <a:spLocks noChangeArrowheads="1"/>
+                      </wps:cNvSpPr>
+                      <wps:spPr bwMode="auto">
+                        <a:xfrm>
+                          <a:off x="0" y="0"/>
+                          <a:ext cx="479425" cy="584799"/>
+                        </a:xfrm>
+                        <a:prstGeom prst="rect">
+                          <a:avLst/>
+                        </a:prstGeom>
+                        <a:blipFill dpi="0" rotWithShape="1">
+                          <a:blip r:embed="rId8"/>
+                          <a:srcRect/>
+                          <a:stretch>
+                            <a:fillRect/>
+                          </a:stretch>
+                        </a:blipFill>
+                        <a:ln>
+                          <a:noFill/>
+                        </a:ln>
+                        <a:extLst>
+                          <a:ext uri="{91240B29-F687-4F45-9708-019B960494DF}">
+                            <a14:hiddenLine xmlns:a14="http://schemas.microsoft.com/office/drawing/2010/main" w="25400">
+                              <a:solidFill>
+                                <a:srgbClr val="000000"/>
+                              </a:solidFill>
+                              <a:miter lim="800000"/>
+                              <a:headEnd/>
+                              <a:tailEnd/>
+                            </a14:hiddenLine>
+                          </a:ext>
+                        </a:extLst>
+                      </wps:spPr>
+                      <wps:bodyPr rot="0" vert="horz" wrap="square" lIns="91440" tIns="45720" rIns="91440" bIns="45720" anchor="ctr" anchorCtr="0" upright="1">
+                        <a:noAutofit/>
+                      </wps:bodyPr>
+                    </wps:wsp>
+                  </a:graphicData>
+                </a:graphic>
+                <wp14:sizeRelH relativeFrom="margin">
+                  <wp14:pctWidth>0</wp14:pctWidth>
+                </wp14:sizeRelH>
+                <wp14:sizeRelV relativeFrom="margin">
+                  <wp14:pctHeight>0</wp14:pctHeight>
+                </wp14:sizeRelV>
+              </wp:anchor>
+            </w:drawing>
+          </mc:Choice>
+          <mc:Fallback>
+            <w:pict>
+              <v:rect w14:anchorId="38D14BAD" id="Rectangle 1" o:spid="_x0000_s1026" style="position:absolute;margin-left:0;margin-top:0;width:37.75pt;height:46.05pt;z-index:251660288;visibility:visible;mso-wrap-style:square;mso-width-percent:0;mso-height-percent:0;mso-wrap-distance-left:9pt;mso-wrap-distance-top:0;mso-wrap-distance-right:9pt;mso-wrap-distance-bottom:0;mso-position-horizontal:absolute;mso-position-horizontal-relative:margin;mso-position-vertical:absolute;mso-position-vertical-relative:text;mso-width-percent:0;mso-height-percent:0;mso-width-relative:margin;mso-height-relative:margin;v-text-anchor:middle" o:gfxdata="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" stroked="f" strokeweight="2pt">
+                <v:fill r:id="rId9" o:title="" recolor="t" rotate="t" type="frame"/>
+                <w10:wrap anchorx="margin"/>
+              </v:rect>
+            </w:pict>
+          </mc:Fallback>
+        </mc:AlternateContent>
+      </w:r>
+      <w:r>
+        <w:rPr>
+          <w:rFonts w:ascii="Franklin Gothic Demi" w:hAnsi="Franklin Gothic Demi" w:cs="Times New Roman"/>
+          <w:b/>
+          <w:sz w:val="36"/>
+          <w:szCs w:val="36"/>
         </w:rPr>
         <w:t>Green Society Public School</w:t>
       </w:r>
     </w:p>
     <w:p>
       <w:pPr>
-        <w:spacing w:line="276" w:lineRule="auto"/>
         <w:jc w:val="center"/>
         <w:rPr>
           <w:rFonts w:ascii="Times New Roman" w:hAnsi="Times New Roman" w:cs="Times New Roman"/>
           <w:b/>
-          <w:bCs/>
-        </w:rPr>
-      </w:pPr>
-      <w:r>
-        <w:rPr>
-          <w:rFonts w:ascii="Times New Roman" w:hAnsi="Times New Roman" w:cs="Times New Roman"/>
-          <w:b/>
-          <w:bCs/>
+          <w:sz w:val="28"/>
+          <w:szCs w:val="28"/>
+        </w:rPr>
+      </w:pPr>
+      <w:r>
+        <w:rPr>
+          <w:rFonts w:ascii="Times New Roman" w:hAnsi="Times New Roman" w:cs="Times New Roman"/>
+          <w:b/>
         </w:rPr>
         <w:t xml:space="preserve">Ratnanagar-7, </w:t>
       </w:r>
@@ -111,7 +129,6 @@
         <w:rPr>
           <w:rFonts w:ascii="Times New Roman" w:hAnsi="Times New Roman" w:cs="Times New Roman"/>
           <w:b/>
-          <w:bCs/>
         </w:rPr>
         <w:t>Sauraha</w:t>
       </w:r>
@@ -120,57 +137,169 @@
         <w:rPr>
           <w:rFonts w:ascii="Times New Roman" w:hAnsi="Times New Roman" w:cs="Times New Roman"/>
           <w:b/>
-          <w:bCs/>
         </w:rPr>
         <w:t>, Chitwan</w:t>
       </w:r>
     </w:p>
     <w:p>
       <w:pPr>
-        <w:spacing w:line="276" w:lineRule="auto"/>
-        <w:jc w:val="center"/>
-        <w:rPr>
-          <w:rFonts w:ascii="Times New Roman" w:hAnsi="Times New Roman" w:cs="Times New Roman"/>
-          <w:b/>
-          <w:bCs/>
-          <w:sz w:val="24"/>
-          <w:szCs w:val="24"/>
+        <w:ind w:hanging="450"/>
+        <w:rPr>
+          <w:rFonts w:ascii="Times New Roman" w:hAnsi="Times New Roman" w:cs="Times New Roman"/>
+          <w:b/>
+          <w:sz w:val="28"/>
+          <w:szCs w:val="28"/>
+        </w:rPr>
+      </w:pPr>
+      <w:r>
+        <w:rPr>
+          <w:rFonts w:ascii="Times New Roman" w:hAnsi="Times New Roman" w:cs="Times New Roman"/>
+          <w:b/>
+          <w:sz w:val="28"/>
+          <w:szCs w:val="28"/>
+        </w:rPr>
+        <w:t xml:space="preserve">       </w:t>
+      </w:r>
+      <w:r>
+        <w:rPr>
+          <w:rFonts w:ascii="Times New Roman" w:hAnsi="Times New Roman" w:cs="Times New Roman"/>
+          <w:b/>
+          <w:sz w:val="28"/>
+          <w:szCs w:val="28"/>
+        </w:rPr>
+        <w:tab/>
+      </w:r>
+      <w:r>
+        <w:rPr>
+          <w:rFonts w:ascii="Times New Roman" w:hAnsi="Times New Roman" w:cs="Times New Roman"/>
+          <w:b/>
+          <w:sz w:val="28"/>
+          <w:szCs w:val="28"/>
+        </w:rPr>
+        <w:tab/>
+      </w:r>
+      <w:r>
+        <w:rPr>
+          <w:rFonts w:ascii="Times New Roman" w:hAnsi="Times New Roman" w:cs="Times New Roman"/>
+          <w:b/>
+          <w:sz w:val="28"/>
+          <w:szCs w:val="28"/>
+        </w:rPr>
+        <w:tab/>
+        <w:t xml:space="preserve"> </w:t>
+      </w:r>
+      <w:r>
+        <w:rPr>
+          <w:rFonts w:ascii="Times New Roman" w:hAnsi="Times New Roman" w:cs="Times New Roman"/>
+          <w:b/>
+          <w:sz w:val="28"/>
+          <w:szCs w:val="28"/>
+        </w:rPr>
+        <w:tab/>
+      </w:r>
+      <w:r>
+        <w:rPr>
+          <w:rFonts w:ascii="Times New Roman" w:hAnsi="Times New Roman" w:cs="Times New Roman"/>
+          <w:b/>
+          <w:sz w:val="28"/>
+          <w:szCs w:val="28"/>
+        </w:rPr>
+        <w:t xml:space="preserve">    </w:t>
+      </w:r>
+      <w:r>
+        <w:rPr>
+          <w:rFonts w:ascii="Times New Roman" w:hAnsi="Times New Roman" w:cs="Times New Roman"/>
+          <w:b/>
+          <w:sz w:val="28"/>
+          <w:szCs w:val="28"/>
           <w:u w:val="single"/>
         </w:rPr>
-      </w:pPr>
-      <w:r>
-        <w:rPr>
-          <w:rFonts w:ascii="Times New Roman" w:hAnsi="Times New Roman" w:cs="Times New Roman"/>
-          <w:b/>
-          <w:bCs/>
-          <w:sz w:val="24"/>
-          <w:szCs w:val="24"/>
+        <w:t>Second Terminal</w:t>
+      </w:r>
+      <w:r>
+        <w:rPr>
+          <w:rFonts w:ascii="Times New Roman" w:hAnsi="Times New Roman" w:cs="Times New Roman"/>
+          <w:b/>
+          <w:sz w:val="28"/>
+          <w:szCs w:val="28"/>
           <w:u w:val="single"/>
         </w:rPr>
-        <w:t>Second Term Exam -2082</w:t>
+        <w:t xml:space="preserve"> Examination-20</w:t>
+      </w:r>
+      <w:r>
+        <w:rPr>
+          <w:rFonts w:ascii="Times New Roman" w:hAnsi="Times New Roman" w:cs="Times New Roman"/>
+          <w:b/>
+          <w:sz w:val="28"/>
+          <w:szCs w:val="28"/>
+          <w:u w:val="single"/>
+        </w:rPr>
+        <w:t>82</w:t>
+      </w:r>
+      <w:r>
+        <w:rPr>
+          <w:rFonts w:ascii="Times New Roman" w:hAnsi="Times New Roman" w:cs="Times New Roman"/>
+          <w:b/>
+          <w:sz w:val="28"/>
+          <w:szCs w:val="28"/>
+        </w:rPr>
+        <w:tab/>
+      </w:r>
+      <w:r>
+        <w:rPr>
+          <w:rFonts w:ascii="Times New Roman" w:hAnsi="Times New Roman" w:cs="Times New Roman"/>
+          <w:b/>
+          <w:sz w:val="28"/>
+          <w:szCs w:val="28"/>
+        </w:rPr>
+        <w:tab/>
+      </w:r>
+      <w:r>
+        <w:rPr>
+          <w:rFonts w:ascii="Times New Roman" w:hAnsi="Times New Roman" w:cs="Times New Roman"/>
+          <w:b/>
+          <w:sz w:val="28"/>
+          <w:szCs w:val="28"/>
+        </w:rPr>
+        <w:tab/>
+      </w:r>
+      <w:r>
+        <w:rPr>
+          <w:rFonts w:ascii="Times New Roman" w:hAnsi="Times New Roman" w:cs="Times New Roman"/>
+          <w:b/>
+          <w:sz w:val="28"/>
+          <w:szCs w:val="28"/>
+        </w:rPr>
+        <w:tab/>
+      </w:r>
+      <w:r>
+        <w:rPr>
+          <w:rFonts w:ascii="Times New Roman" w:hAnsi="Times New Roman" w:cs="Times New Roman"/>
+          <w:b/>
+          <w:sz w:val="28"/>
+          <w:szCs w:val="28"/>
+        </w:rPr>
+        <w:t xml:space="preserve"> </w:t>
       </w:r>
     </w:p>
     <w:p>
       <w:pPr>
         <w:pBdr>
-          <w:bottom w:val="double" w:sz="6" w:space="1" w:color="auto"/>
+          <w:bottom w:val="double" w:sz="6" w:space="0" w:color="auto"/>
         </w:pBdr>
-        <w:spacing w:line="276" w:lineRule="auto"/>
-        <w:rPr>
-          <w:rFonts w:ascii="Times New Roman" w:hAnsi="Times New Roman" w:cs="Times New Roman"/>
-          <w:b/>
-          <w:bCs/>
-          <w:sz w:val="24"/>
-          <w:szCs w:val="24"/>
-        </w:rPr>
-      </w:pPr>
-      <w:r>
-        <w:rPr>
-          <w:rFonts w:ascii="Times New Roman" w:hAnsi="Times New Roman" w:cs="Times New Roman"/>
-          <w:b/>
-          <w:bCs/>
-          <w:sz w:val="24"/>
-          <w:szCs w:val="24"/>
+        <w:rPr>
+          <w:rFonts w:ascii="Times New Roman" w:hAnsi="Times New Roman" w:cs="Times New Roman"/>
+          <w:b/>
+          <w:sz w:val="28"/>
+          <w:szCs w:val="28"/>
+        </w:rPr>
+      </w:pPr>
+      <w:r>
+        <w:rPr>
+          <w:rFonts w:ascii="Times New Roman" w:hAnsi="Times New Roman" w:cs="Times New Roman"/>
+          <w:b/>
+          <w:sz w:val="28"/>
+          <w:szCs w:val="28"/>
         </w:rPr>
         <w:t>Class:</w:t>
       </w:r>
@@ -178,118 +307,548 @@
         <w:rPr>
           <w:rFonts w:ascii="Times New Roman" w:hAnsi="Times New Roman" w:cs="Times New Roman"/>
           <w:b/>
-          <w:bCs/>
-          <w:sz w:val="24"/>
-          <w:szCs w:val="24"/>
-        </w:rPr>
-        <w:tab/>
-      </w:r>
-      <w:r>
-        <w:rPr>
-          <w:rFonts w:ascii="Times New Roman" w:hAnsi="Times New Roman" w:cs="Times New Roman"/>
-          <w:b/>
-          <w:bCs/>
-          <w:sz w:val="24"/>
-          <w:szCs w:val="24"/>
-        </w:rPr>
-        <w:t>4</w:t>
-      </w:r>
-      <w:r>
-        <w:rPr>
-          <w:rFonts w:ascii="Times New Roman" w:hAnsi="Times New Roman" w:cs="Times New Roman"/>
-          <w:b/>
-          <w:bCs/>
-          <w:sz w:val="24"/>
-          <w:szCs w:val="24"/>
-        </w:rPr>
-        <w:tab/>
-      </w:r>
-      <w:r>
-        <w:rPr>
-          <w:rFonts w:ascii="Times New Roman" w:hAnsi="Times New Roman" w:cs="Times New Roman"/>
-          <w:b/>
-          <w:bCs/>
-          <w:sz w:val="24"/>
-          <w:szCs w:val="24"/>
-        </w:rPr>
-        <w:tab/>
+          <w:sz w:val="28"/>
+          <w:szCs w:val="28"/>
+        </w:rPr>
+        <w:t xml:space="preserve"> Four</w:t>
+      </w:r>
+      <w:r>
+        <w:rPr>
+          <w:rFonts w:ascii="Times New Roman" w:hAnsi="Times New Roman" w:cs="Times New Roman"/>
+          <w:b/>
+          <w:sz w:val="28"/>
+          <w:szCs w:val="28"/>
+        </w:rPr>
+        <w:tab/>
+        <w:t xml:space="preserve">       </w:t>
+      </w:r>
+      <w:r>
+        <w:rPr>
+          <w:rFonts w:ascii="Times New Roman" w:hAnsi="Times New Roman" w:cs="Times New Roman"/>
+          <w:b/>
+          <w:sz w:val="28"/>
+          <w:szCs w:val="28"/>
+        </w:rPr>
         <w:t xml:space="preserve">    </w:t>
       </w:r>
       <w:r>
         <w:rPr>
           <w:rFonts w:ascii="Times New Roman" w:hAnsi="Times New Roman" w:cs="Times New Roman"/>
           <w:b/>
-          <w:bCs/>
-          <w:sz w:val="24"/>
-          <w:szCs w:val="24"/>
-        </w:rPr>
-        <w:tab/>
-      </w:r>
-      <w:r>
-        <w:rPr>
-          <w:rFonts w:ascii="Times New Roman" w:hAnsi="Times New Roman" w:cs="Times New Roman"/>
-          <w:b/>
-          <w:bCs/>
-          <w:sz w:val="24"/>
-          <w:szCs w:val="24"/>
-        </w:rPr>
-        <w:tab/>
-        <w:t xml:space="preserve">          Time:  hrs.</w:t>
-      </w:r>
-      <w:r>
-        <w:rPr>
-          <w:rFonts w:ascii="Times New Roman" w:hAnsi="Times New Roman" w:cs="Times New Roman"/>
-          <w:b/>
-          <w:bCs/>
-          <w:sz w:val="24"/>
-          <w:szCs w:val="24"/>
-        </w:rPr>
-        <w:tab/>
-      </w:r>
-      <w:r>
-        <w:rPr>
-          <w:rFonts w:ascii="Times New Roman" w:hAnsi="Times New Roman" w:cs="Times New Roman"/>
-          <w:b/>
-          <w:bCs/>
-          <w:sz w:val="24"/>
-          <w:szCs w:val="24"/>
-        </w:rPr>
-        <w:tab/>
-      </w:r>
-      <w:r>
-        <w:rPr>
-          <w:rFonts w:ascii="Times New Roman" w:hAnsi="Times New Roman" w:cs="Times New Roman"/>
-          <w:b/>
-          <w:bCs/>
-          <w:sz w:val="24"/>
-          <w:szCs w:val="24"/>
-        </w:rPr>
-        <w:tab/>
-      </w:r>
-      <w:r>
-        <w:rPr>
-          <w:rFonts w:ascii="Times New Roman" w:hAnsi="Times New Roman" w:cs="Times New Roman"/>
-          <w:b/>
-          <w:bCs/>
-          <w:sz w:val="24"/>
-          <w:szCs w:val="24"/>
-        </w:rPr>
-        <w:tab/>
-        <w:t>F.M.:25</w:t>
+          <w:sz w:val="28"/>
+          <w:szCs w:val="28"/>
+        </w:rPr>
+        <w:tab/>
+      </w:r>
+      <w:r>
+        <w:rPr>
+          <w:rFonts w:ascii="Times New Roman" w:hAnsi="Times New Roman" w:cs="Times New Roman"/>
+          <w:b/>
+          <w:sz w:val="28"/>
+          <w:szCs w:val="28"/>
+        </w:rPr>
+        <w:tab/>
+      </w:r>
+      <w:r>
+        <w:rPr>
+          <w:rFonts w:ascii="Times New Roman" w:hAnsi="Times New Roman" w:cs="Times New Roman"/>
+          <w:b/>
+          <w:sz w:val="28"/>
+          <w:szCs w:val="28"/>
+        </w:rPr>
+        <w:tab/>
+      </w:r>
+      <w:r>
+        <w:rPr>
+          <w:rFonts w:ascii="Times New Roman" w:hAnsi="Times New Roman" w:cs="Times New Roman"/>
+          <w:b/>
+        </w:rPr>
+        <w:t>Time: -</w:t>
+      </w:r>
+      <w:r>
+        <w:rPr>
+          <w:rFonts w:ascii="Times New Roman" w:hAnsi="Times New Roman" w:cs="Times New Roman"/>
+          <w:b/>
+        </w:rPr>
+        <w:t xml:space="preserve"> 1 hr.</w:t>
+      </w:r>
+      <w:r>
+        <w:rPr>
+          <w:rFonts w:ascii="Times New Roman" w:hAnsi="Times New Roman" w:cs="Times New Roman"/>
+          <w:b/>
+        </w:rPr>
+        <w:tab/>
+      </w:r>
+      <w:r>
+        <w:rPr>
+          <w:rFonts w:ascii="Times New Roman" w:hAnsi="Times New Roman" w:cs="Times New Roman"/>
+          <w:b/>
+        </w:rPr>
+        <w:tab/>
+      </w:r>
+      <w:r>
+        <w:rPr>
+          <w:rFonts w:ascii="Times New Roman" w:hAnsi="Times New Roman" w:cs="Times New Roman"/>
+          <w:b/>
+        </w:rPr>
+        <w:tab/>
+      </w:r>
+      <w:r>
+        <w:rPr>
+          <w:rFonts w:ascii="Times New Roman" w:hAnsi="Times New Roman" w:cs="Times New Roman"/>
+          <w:b/>
+        </w:rPr>
+        <w:tab/>
+      </w:r>
+      <w:r>
+        <w:rPr>
+          <w:rFonts w:ascii="Times New Roman" w:hAnsi="Times New Roman" w:cs="Times New Roman"/>
+          <w:b/>
+        </w:rPr>
+        <w:tab/>
+      </w:r>
+      <w:r>
+        <w:rPr>
+          <w:rFonts w:ascii="Times New Roman" w:hAnsi="Times New Roman" w:cs="Times New Roman"/>
+          <w:b/>
+        </w:rPr>
+        <w:tab/>
+      </w:r>
+      <w:r>
+        <w:rPr>
+          <w:rFonts w:ascii="Times New Roman" w:hAnsi="Times New Roman" w:cs="Times New Roman"/>
+          <w:b/>
+          <w:sz w:val="28"/>
+          <w:szCs w:val="28"/>
+        </w:rPr>
+        <w:t>F.M.:</w:t>
+      </w:r>
+      <w:r>
+        <w:rPr>
+          <w:rFonts w:ascii="Times New Roman" w:hAnsi="Times New Roman" w:cs="Times New Roman"/>
+          <w:b/>
+          <w:sz w:val="28"/>
+          <w:szCs w:val="28"/>
+        </w:rPr>
+        <w:t xml:space="preserve"> 25</w:t>
       </w:r>
     </w:p>
     <w:p>
       <w:pPr>
         <w:pBdr>
-          <w:bottom w:val="double" w:sz="6" w:space="1" w:color="auto"/>
+          <w:bottom w:val="double" w:sz="6" w:space="0" w:color="auto"/>
         </w:pBdr>
-        <w:spacing w:line="276" w:lineRule="auto"/>
+        <w:rPr>
+          <w:rFonts w:ascii="Times New Roman" w:hAnsi="Times New Roman" w:cs="Times New Roman"/>
+          <w:b/>
+          <w:sz w:val="28"/>
+          <w:szCs w:val="28"/>
+        </w:rPr>
+      </w:pPr>
+      <w:r>
+        <w:rPr>
+          <w:rFonts w:ascii="Times New Roman" w:hAnsi="Times New Roman" w:cs="Times New Roman"/>
+          <w:b/>
+          <w:sz w:val="28"/>
+          <w:szCs w:val="28"/>
+        </w:rPr>
+        <w:t>Sub:</w:t>
+      </w:r>
+      <w:r>
+        <w:rPr>
+          <w:rFonts w:ascii="Times New Roman" w:hAnsi="Times New Roman" w:cs="Times New Roman"/>
+          <w:b/>
+          <w:sz w:val="28"/>
+          <w:szCs w:val="28"/>
+        </w:rPr>
+        <w:t xml:space="preserve"> Computer</w:t>
+      </w:r>
+    </w:p>
+    <w:tbl>
+      <w:tblPr>
+        <w:tblStyle w:val="TableGrid"/>
+        <w:tblW w:w="10492" w:type="dxa"/>
+        <w:tblInd w:w="108" w:type="dxa"/>
+        <w:tblLook w:val="04A0" w:firstRow="1" w:lastRow="0" w:firstColumn="1" w:lastColumn="0" w:noHBand="0" w:noVBand="1"/>
+      </w:tblPr>
+      <w:tblGrid>
+        <w:gridCol w:w="10492"/>
+      </w:tblGrid>
+      <w:tr>
+        <w:trPr>
+          <w:trHeight w:val="606"/>
+        </w:trPr>
+        <w:tc>
+          <w:tcPr>
+            <w:tcW w:w="10492" w:type="dxa"/>
+          </w:tcPr>
+          <w:p>
+            <w:pPr>
+              <w:spacing w:before="120"/>
+              <w:ind w:right="-653"/>
+              <w:rPr>
+                <w:rFonts w:ascii="Times New Roman" w:hAnsi="Times New Roman" w:cs="Times New Roman"/>
+                <w:b/>
+                <w:sz w:val="28"/>
+                <w:szCs w:val="28"/>
+              </w:rPr>
+            </w:pPr>
+            <w:r>
+              <w:rPr>
+                <w:rFonts w:ascii="Times New Roman" w:hAnsi="Times New Roman" w:cs="Times New Roman"/>
+                <w:b/>
+                <w:sz w:val="28"/>
+                <w:szCs w:val="28"/>
+              </w:rPr>
+              <w:t>N</w:t>
+            </w:r>
+            <w:r>
+              <w:rPr>
+                <w:rFonts w:ascii="Times New Roman" w:hAnsi="Times New Roman" w:cs="Times New Roman"/>
+                <w:b/>
+                <w:sz w:val="28"/>
+                <w:szCs w:val="28"/>
+              </w:rPr>
+              <w:t>ame</w:t>
+            </w:r>
+            <w:r>
+              <w:rPr>
+                <w:rFonts w:ascii="Times New Roman" w:hAnsi="Times New Roman" w:cs="Times New Roman"/>
+                <w:b/>
+                <w:sz w:val="28"/>
+                <w:szCs w:val="28"/>
+              </w:rPr>
+              <w:t xml:space="preserve">:                                                        </w:t>
+            </w:r>
+            <w:r>
+              <w:rPr>
+                <w:rFonts w:ascii="Times New Roman" w:hAnsi="Times New Roman" w:cs="Times New Roman"/>
+                <w:b/>
+                <w:sz w:val="28"/>
+                <w:szCs w:val="28"/>
+              </w:rPr>
+              <w:t xml:space="preserve">                  </w:t>
+            </w:r>
+            <w:r>
+              <w:rPr>
+                <w:rFonts w:ascii="Times New Roman" w:hAnsi="Times New Roman" w:cs="Times New Roman"/>
+                <w:b/>
+                <w:sz w:val="28"/>
+                <w:szCs w:val="28"/>
+              </w:rPr>
+              <w:t xml:space="preserve">  Roll No.:           Sec.:                                    </w:t>
+            </w:r>
+          </w:p>
+        </w:tc>
+      </w:tr>
+      <w:tr>
+        <w:trPr>
+          <w:trHeight w:val="1070"/>
+        </w:trPr>
+        <w:tc>
+          <w:tcPr>
+            <w:tcW w:w="10492" w:type="dxa"/>
+          </w:tcPr>
+          <w:p>
+            <w:pPr>
+              <w:ind w:left="180" w:firstLine="360"/>
+              <w:rPr>
+                <w:rFonts w:ascii="Times New Roman" w:hAnsi="Times New Roman" w:cs="Times New Roman"/>
+                <w:b/>
+                <w:sz w:val="28"/>
+                <w:szCs w:val="28"/>
+              </w:rPr>
+            </w:pPr>
+            <w:r>
+              <w:rPr>
+                <w:rFonts w:ascii="Times New Roman" w:hAnsi="Times New Roman" w:cs="Times New Roman"/>
+                <w:noProof/>
+              </w:rPr>
+              <mc:AlternateContent>
+                <mc:Choice Requires="wps">
+                  <w:drawing>
+                    <wp:anchor distT="0" distB="0" distL="114300" distR="114300" simplePos="0" relativeHeight="251659264" behindDoc="0" locked="0" layoutInCell="1" allowOverlap="1" wp14:anchorId="5EAC2390" wp14:editId="0CDD3198">
+                      <wp:simplePos x="0" y="0"/>
+                      <wp:positionH relativeFrom="column">
+                        <wp:posOffset>5427345</wp:posOffset>
+                      </wp:positionH>
+                      <wp:positionV relativeFrom="paragraph">
+                        <wp:posOffset>103505</wp:posOffset>
+                      </wp:positionV>
+                      <wp:extent cx="1095375" cy="436245"/>
+                      <wp:effectExtent l="19050" t="19050" r="28575" b="20955"/>
+                      <wp:wrapNone/>
+                      <wp:docPr id="2018707802" name="Rectangle 2"/>
+                      <wp:cNvGraphicFramePr>
+                        <a:graphicFrameLocks xmlns:a="http://schemas.openxmlformats.org/drawingml/2006/main"/>
+                      </wp:cNvGraphicFramePr>
+                      <a:graphic xmlns:a="http://schemas.openxmlformats.org/drawingml/2006/main">
+                        <a:graphicData uri="http://schemas.microsoft.com/office/word/2010/wordprocessingShape">
+                          <wps:wsp>
+                            <wps:cNvSpPr>
+                              <a:spLocks/>
+                            </wps:cNvSpPr>
+                            <wps:spPr>
+                              <a:xfrm>
+                                <a:off x="0" y="0"/>
+                                <a:ext cx="1095375" cy="436245"/>
+                              </a:xfrm>
+                              <a:prstGeom prst="rect">
+                                <a:avLst/>
+                              </a:prstGeom>
+                              <a:ln w="28575">
+                                <a:solidFill>
+                                  <a:schemeClr val="tx1"/>
+                                </a:solidFill>
+                              </a:ln>
+                            </wps:spPr>
+                            <wps:style>
+                              <a:lnRef idx="2">
+                                <a:schemeClr val="accent6"/>
+                              </a:lnRef>
+                              <a:fillRef idx="1">
+                                <a:schemeClr val="lt1"/>
+                              </a:fillRef>
+                              <a:effectRef idx="0">
+                                <a:schemeClr val="accent6"/>
+                              </a:effectRef>
+                              <a:fontRef idx="minor">
+                                <a:schemeClr val="dk1"/>
+                              </a:fontRef>
+                            </wps:style>
+                            <wps:bodyPr rot="0" spcFirstLastPara="0" vertOverflow="overflow" horzOverflow="overflow" vert="horz" wrap="square" lIns="91440" tIns="45720" rIns="91440" bIns="45720" numCol="1" spcCol="0" rtlCol="0" fromWordArt="0" anchor="ctr" anchorCtr="0" forceAA="0" compatLnSpc="1">
+                              <a:prstTxWarp prst="textNoShape">
+                                <a:avLst/>
+                              </a:prstTxWarp>
+                              <a:noAutofit/>
+                            </wps:bodyPr>
+                          </wps:wsp>
+                        </a:graphicData>
+                      </a:graphic>
+                      <wp14:sizeRelH relativeFrom="page">
+                        <wp14:pctWidth>0</wp14:pctWidth>
+                      </wp14:sizeRelH>
+                      <wp14:sizeRelV relativeFrom="margin">
+                        <wp14:pctHeight>0</wp14:pctHeight>
+                      </wp14:sizeRelV>
+                    </wp:anchor>
+                  </w:drawing>
+                </mc:Choice>
+                <mc:Fallback>
+                  <w:pict>
+                    <v:rect w14:anchorId="65F8AD70" id="Rectangle 2" o:spid="_x0000_s1026" style="position:absolute;margin-left:427.35pt;margin-top:8.15pt;width:86.25pt;height:34.35pt;z-index:251659264;visibility:visible;mso-wrap-style:square;mso-width-percent:0;mso-height-percent:0;mso-wrap-distance-left:9pt;mso-wrap-distance-top:0;mso-wrap-distance-right:9pt;mso-wrap-distance-bottom:0;mso-position-horizontal:absolute;mso-position-horizontal-relative:text;mso-position-vertical:absolute;mso-position-vertical-relative:text;mso-width-percent:0;mso-height-percent:0;mso-width-relative:page;mso-height-relative:margin;v-text-anchor:middle" o:gfxdata="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" fillcolor="white [3201]" strokecolor="black [3213]" strokeweight="2.25pt">
+                      <v:path arrowok="t"/>
+                    </v:rect>
+                  </w:pict>
+                </mc:Fallback>
+              </mc:AlternateContent>
+            </w:r>
+            <w:r>
+              <w:rPr>
+                <w:rFonts w:ascii="Times New Roman" w:hAnsi="Times New Roman" w:cs="Times New Roman"/>
+                <w:b/>
+                <w:sz w:val="28"/>
+                <w:szCs w:val="28"/>
+              </w:rPr>
+              <w:t xml:space="preserve"> </w:t>
+            </w:r>
+          </w:p>
+          <w:p>
+            <w:pPr>
+              <w:ind w:left="180" w:firstLine="360"/>
+              <w:rPr>
+                <w:rFonts w:ascii="Times New Roman" w:hAnsi="Times New Roman" w:cs="Times New Roman"/>
+                <w:b/>
+                <w:sz w:val="28"/>
+                <w:szCs w:val="28"/>
+              </w:rPr>
+            </w:pPr>
+            <w:r>
+              <w:rPr>
+                <w:rFonts w:ascii="Times New Roman" w:hAnsi="Times New Roman" w:cs="Times New Roman"/>
+                <w:b/>
+                <w:sz w:val="28"/>
+                <w:szCs w:val="28"/>
+              </w:rPr>
+              <w:softHyphen/>
+            </w:r>
+            <w:r>
+              <w:rPr>
+                <w:rFonts w:ascii="Times New Roman" w:hAnsi="Times New Roman" w:cs="Times New Roman"/>
+                <w:b/>
+                <w:sz w:val="28"/>
+                <w:szCs w:val="28"/>
+              </w:rPr>
+              <w:softHyphen/>
+            </w:r>
+            <w:r>
+              <w:rPr>
+                <w:rFonts w:ascii="Times New Roman" w:hAnsi="Times New Roman" w:cs="Times New Roman"/>
+                <w:b/>
+                <w:sz w:val="28"/>
+                <w:szCs w:val="28"/>
+              </w:rPr>
+              <w:softHyphen/>
+            </w:r>
+            <w:r>
+              <w:rPr>
+                <w:rFonts w:ascii="Times New Roman" w:hAnsi="Times New Roman" w:cs="Times New Roman"/>
+                <w:b/>
+                <w:sz w:val="28"/>
+                <w:szCs w:val="28"/>
+              </w:rPr>
+              <w:softHyphen/>
+            </w:r>
+            <w:r>
+              <w:rPr>
+                <w:rFonts w:ascii="Times New Roman" w:hAnsi="Times New Roman" w:cs="Times New Roman"/>
+                <w:b/>
+                <w:sz w:val="28"/>
+                <w:szCs w:val="28"/>
+              </w:rPr>
+              <w:softHyphen/>
+            </w:r>
+            <w:r>
+              <w:rPr>
+                <w:rFonts w:ascii="Times New Roman" w:hAnsi="Times New Roman" w:cs="Times New Roman"/>
+                <w:b/>
+                <w:sz w:val="28"/>
+                <w:szCs w:val="28"/>
+              </w:rPr>
+              <w:softHyphen/>
+            </w:r>
+            <w:r>
+              <w:rPr>
+                <w:rFonts w:ascii="Times New Roman" w:hAnsi="Times New Roman" w:cs="Times New Roman"/>
+                <w:b/>
+                <w:sz w:val="28"/>
+                <w:szCs w:val="28"/>
+              </w:rPr>
+              <w:softHyphen/>
+            </w:r>
+            <w:r>
+              <w:rPr>
+                <w:rFonts w:ascii="Times New Roman" w:hAnsi="Times New Roman" w:cs="Times New Roman"/>
+                <w:b/>
+                <w:sz w:val="28"/>
+                <w:szCs w:val="28"/>
+              </w:rPr>
+              <w:softHyphen/>
+            </w:r>
+            <w:r>
+              <w:rPr>
+                <w:rFonts w:ascii="Times New Roman" w:hAnsi="Times New Roman" w:cs="Times New Roman"/>
+                <w:b/>
+                <w:sz w:val="28"/>
+                <w:szCs w:val="28"/>
+              </w:rPr>
+              <w:softHyphen/>
+            </w:r>
+            <w:r>
+              <w:rPr>
+                <w:rFonts w:ascii="Times New Roman" w:hAnsi="Times New Roman" w:cs="Times New Roman"/>
+                <w:b/>
+                <w:sz w:val="28"/>
+                <w:szCs w:val="28"/>
+              </w:rPr>
+              <w:softHyphen/>
+            </w:r>
+            <w:r>
+              <w:rPr>
+                <w:rFonts w:ascii="Times New Roman" w:hAnsi="Times New Roman" w:cs="Times New Roman"/>
+                <w:b/>
+                <w:sz w:val="28"/>
+                <w:szCs w:val="28"/>
+              </w:rPr>
+              <w:softHyphen/>
+            </w:r>
+            <w:r>
+              <w:rPr>
+                <w:rFonts w:ascii="Times New Roman" w:hAnsi="Times New Roman" w:cs="Times New Roman"/>
+                <w:b/>
+                <w:sz w:val="28"/>
+                <w:szCs w:val="28"/>
+              </w:rPr>
+              <w:softHyphen/>
+              <w:t xml:space="preserve"> ________________                </w:t>
+            </w:r>
+            <w:r>
+              <w:rPr>
+                <w:rFonts w:ascii="Times New Roman" w:hAnsi="Times New Roman" w:cs="Times New Roman"/>
+                <w:b/>
+                <w:sz w:val="28"/>
+                <w:szCs w:val="28"/>
+              </w:rPr>
+              <w:t xml:space="preserve">      ______________    </w:t>
+            </w:r>
+            <w:r>
+              <w:rPr>
+                <w:rFonts w:ascii="Times New Roman" w:hAnsi="Times New Roman" w:cs="Times New Roman"/>
+                <w:b/>
+                <w:sz w:val="28"/>
+                <w:szCs w:val="28"/>
+              </w:rPr>
+              <w:t>OBT.MARKS:</w:t>
+            </w:r>
+          </w:p>
+          <w:p>
+            <w:pPr>
+              <w:ind w:left="180" w:firstLine="360"/>
+              <w:rPr>
+                <w:rFonts w:ascii="Times New Roman" w:hAnsi="Times New Roman" w:cs="Times New Roman"/>
+                <w:b/>
+                <w:sz w:val="28"/>
+                <w:szCs w:val="28"/>
+              </w:rPr>
+            </w:pPr>
+            <w:r>
+              <w:rPr>
+                <w:rFonts w:ascii="Times New Roman" w:hAnsi="Times New Roman" w:cs="Times New Roman"/>
+                <w:b/>
+                <w:sz w:val="28"/>
+                <w:szCs w:val="28"/>
+              </w:rPr>
+              <w:t xml:space="preserve">    </w:t>
+            </w:r>
+            <w:r>
+              <w:rPr>
+                <w:rFonts w:ascii="Times New Roman" w:hAnsi="Times New Roman" w:cs="Times New Roman"/>
+                <w:b/>
+                <w:sz w:val="28"/>
+                <w:szCs w:val="28"/>
+              </w:rPr>
+              <w:t xml:space="preserve">INVIGILATOR </w:t>
+            </w:r>
+            <w:r>
+              <w:rPr>
+                <w:rFonts w:ascii="Times New Roman" w:hAnsi="Times New Roman" w:cs="Times New Roman"/>
+                <w:b/>
+                <w:sz w:val="28"/>
+                <w:szCs w:val="28"/>
+              </w:rPr>
+              <w:t xml:space="preserve">                         </w:t>
+            </w:r>
+            <w:r>
+              <w:rPr>
+                <w:rFonts w:ascii="Times New Roman" w:hAnsi="Times New Roman" w:cs="Times New Roman"/>
+                <w:b/>
+                <w:sz w:val="28"/>
+                <w:szCs w:val="28"/>
+              </w:rPr>
+              <w:t xml:space="preserve"> EXAMINER</w:t>
+            </w:r>
+          </w:p>
+        </w:tc>
+      </w:tr>
+    </w:tbl>
+    <w:p>
+      <w:pPr>
         <w:rPr>
           <w:rFonts w:ascii="Times New Roman" w:hAnsi="Times New Roman" w:cs="Times New Roman"/>
           <w:b/>
           <w:bCs/>
-          <w:sz w:val="24"/>
-          <w:szCs w:val="24"/>
+          <w:sz w:val="28"/>
+          <w:szCs w:val="28"/>
         </w:rPr>
       </w:pPr>
       <w:r>
@@ -297,18 +856,18 @@
           <w:rFonts w:ascii="Times New Roman" w:hAnsi="Times New Roman" w:cs="Times New Roman"/>
           <w:b/>
           <w:bCs/>
-          <w:sz w:val="24"/>
-          <w:szCs w:val="24"/>
-        </w:rPr>
-        <w:t>Sub: Computer</w:t>
+          <w:sz w:val="28"/>
+          <w:szCs w:val="28"/>
+        </w:rPr>
+        <w:t>1. Choose the correct answer:</w:t>
       </w:r>
       <w:r>
         <w:rPr>
           <w:rFonts w:ascii="Times New Roman" w:hAnsi="Times New Roman" w:cs="Times New Roman"/>
           <w:b/>
           <w:bCs/>
-          <w:sz w:val="24"/>
-          <w:szCs w:val="24"/>
+          <w:sz w:val="28"/>
+          <w:szCs w:val="28"/>
         </w:rPr>
         <w:tab/>
       </w:r>
@@ -317,8 +876,8 @@
           <w:rFonts w:ascii="Times New Roman" w:hAnsi="Times New Roman" w:cs="Times New Roman"/>
           <w:b/>
           <w:bCs/>
-          <w:sz w:val="24"/>
-          <w:szCs w:val="24"/>
+          <w:sz w:val="28"/>
+          <w:szCs w:val="28"/>
         </w:rPr>
         <w:tab/>
       </w:r>
@@ -327,8 +886,8 @@
           <w:rFonts w:ascii="Times New Roman" w:hAnsi="Times New Roman" w:cs="Times New Roman"/>
           <w:b/>
           <w:bCs/>
-          <w:sz w:val="24"/>
-          <w:szCs w:val="24"/>
+          <w:sz w:val="28"/>
+          <w:szCs w:val="28"/>
         </w:rPr>
         <w:tab/>
       </w:r>
@@ -337,8 +896,8 @@
           <w:rFonts w:ascii="Times New Roman" w:hAnsi="Times New Roman" w:cs="Times New Roman"/>
           <w:b/>
           <w:bCs/>
-          <w:sz w:val="24"/>
-          <w:szCs w:val="24"/>
+          <w:sz w:val="28"/>
+          <w:szCs w:val="28"/>
         </w:rPr>
         <w:tab/>
       </w:r>
@@ -347,8 +906,8 @@
           <w:rFonts w:ascii="Times New Roman" w:hAnsi="Times New Roman" w:cs="Times New Roman"/>
           <w:b/>
           <w:bCs/>
-          <w:sz w:val="24"/>
-          <w:szCs w:val="24"/>
+          <w:sz w:val="28"/>
+          <w:szCs w:val="28"/>
         </w:rPr>
         <w:tab/>
       </w:r>
@@ -357,8 +916,8 @@
           <w:rFonts w:ascii="Times New Roman" w:hAnsi="Times New Roman" w:cs="Times New Roman"/>
           <w:b/>
           <w:bCs/>
-          <w:sz w:val="24"/>
-          <w:szCs w:val="24"/>
+          <w:sz w:val="28"/>
+          <w:szCs w:val="28"/>
         </w:rPr>
         <w:tab/>
       </w:r>
@@ -367,8 +926,8 @@
           <w:rFonts w:ascii="Times New Roman" w:hAnsi="Times New Roman" w:cs="Times New Roman"/>
           <w:b/>
           <w:bCs/>
-          <w:sz w:val="24"/>
-          <w:szCs w:val="24"/>
+          <w:sz w:val="28"/>
+          <w:szCs w:val="28"/>
         </w:rPr>
         <w:tab/>
       </w:r>
@@ -377,8 +936,8 @@
           <w:rFonts w:ascii="Times New Roman" w:hAnsi="Times New Roman" w:cs="Times New Roman"/>
           <w:b/>
           <w:bCs/>
-          <w:sz w:val="24"/>
-          <w:szCs w:val="24"/>
+          <w:sz w:val="28"/>
+          <w:szCs w:val="28"/>
         </w:rPr>
         <w:tab/>
       </w:r>
@@ -387,51 +946,8 @@
           <w:rFonts w:ascii="Times New Roman" w:hAnsi="Times New Roman" w:cs="Times New Roman"/>
           <w:b/>
           <w:bCs/>
-          <w:sz w:val="24"/>
-          <w:szCs w:val="24"/>
-        </w:rPr>
-        <w:tab/>
-        <w:t>P.M.:</w:t>
-      </w:r>
-    </w:p>
-    <w:p>
-      <w:pPr>
-        <w:spacing w:line="360" w:lineRule="auto"/>
-        <w:rPr>
-          <w:rFonts w:ascii="Times New Roman" w:hAnsi="Times New Roman" w:cs="Times New Roman"/>
-          <w:b/>
-          <w:bCs/>
-          <w:sz w:val="24"/>
-          <w:szCs w:val="24"/>
-        </w:rPr>
-      </w:pPr>
-      <w:r>
-        <w:rPr>
-          <w:rFonts w:ascii="Times New Roman" w:hAnsi="Times New Roman" w:cs="Times New Roman"/>
-          <w:b/>
-          <w:bCs/>
-          <w:sz w:val="24"/>
-          <w:szCs w:val="24"/>
-        </w:rPr>
-        <w:t>1. Choose the correct answer:</w:t>
-      </w:r>
-      <w:r>
-        <w:rPr>
-          <w:rFonts w:ascii="Times New Roman" w:hAnsi="Times New Roman" w:cs="Times New Roman"/>
-          <w:b/>
-          <w:bCs/>
-          <w:sz w:val="24"/>
-          <w:szCs w:val="24"/>
-        </w:rPr>
-        <w:t xml:space="preserve"> </w:t>
-      </w:r>
-      <w:r>
-        <w:rPr>
-          <w:rFonts w:ascii="Times New Roman" w:hAnsi="Times New Roman" w:cs="Times New Roman"/>
-          <w:b/>
-          <w:bCs/>
-          <w:sz w:val="24"/>
-          <w:szCs w:val="24"/>
+          <w:sz w:val="28"/>
+          <w:szCs w:val="28"/>
         </w:rPr>
         <w:t>(3×1=3)</w:t>
       </w:r>
@@ -443,18 +959,18 @@
           <w:ilvl w:val="0"/>
           <w:numId w:val="19"/>
         </w:numPr>
-        <w:spacing w:line="360" w:lineRule="auto"/>
-        <w:rPr>
-          <w:rFonts w:ascii="Times New Roman" w:hAnsi="Times New Roman" w:cs="Times New Roman"/>
-          <w:sz w:val="24"/>
-          <w:szCs w:val="24"/>
-        </w:rPr>
-      </w:pPr>
-      <w:r>
-        <w:rPr>
-          <w:rFonts w:ascii="Times New Roman" w:hAnsi="Times New Roman" w:cs="Times New Roman"/>
-          <w:sz w:val="24"/>
-          <w:szCs w:val="24"/>
+        <w:spacing w:line="480" w:lineRule="auto"/>
+        <w:rPr>
+          <w:rFonts w:ascii="Times New Roman" w:hAnsi="Times New Roman" w:cs="Times New Roman"/>
+          <w:sz w:val="28"/>
+          <w:szCs w:val="28"/>
+        </w:rPr>
+      </w:pPr>
+      <w:r>
+        <w:rPr>
+          <w:rFonts w:ascii="Times New Roman" w:hAnsi="Times New Roman" w:cs="Times New Roman"/>
+          <w:sz w:val="28"/>
+          <w:szCs w:val="28"/>
         </w:rPr>
         <w:t>The example of input device is</w:t>
       </w:r>
@@ -462,19 +978,19 @@
     <w:p>
       <w:pPr>
         <w:pStyle w:val="ListParagraph"/>
-        <w:spacing w:line="360" w:lineRule="auto"/>
-        <w:rPr>
-          <w:rFonts w:ascii="Times New Roman" w:hAnsi="Times New Roman" w:cs="Times New Roman"/>
-          <w:sz w:val="24"/>
-          <w:szCs w:val="24"/>
+        <w:spacing w:line="480" w:lineRule="auto"/>
+        <w:rPr>
+          <w:rFonts w:ascii="Times New Roman" w:hAnsi="Times New Roman" w:cs="Times New Roman"/>
+          <w:sz w:val="28"/>
+          <w:szCs w:val="28"/>
         </w:rPr>
       </w:pPr>
       <w:proofErr w:type="spellStart"/>
       <w:r>
         <w:rPr>
           <w:rFonts w:ascii="Times New Roman" w:hAnsi="Times New Roman" w:cs="Times New Roman"/>
-          <w:sz w:val="24"/>
-          <w:szCs w:val="24"/>
+          <w:sz w:val="28"/>
+          <w:szCs w:val="28"/>
         </w:rPr>
         <w:t>i</w:t>
       </w:r>
@@ -482,33 +998,48 @@
       <w:r>
         <w:rPr>
           <w:rFonts w:ascii="Times New Roman" w:hAnsi="Times New Roman" w:cs="Times New Roman"/>
-          <w:sz w:val="24"/>
-          <w:szCs w:val="24"/>
+          <w:sz w:val="28"/>
+          <w:szCs w:val="28"/>
         </w:rPr>
         <w:t>) Monitor</w:t>
       </w:r>
       <w:r>
         <w:rPr>
           <w:rFonts w:ascii="Times New Roman" w:hAnsi="Times New Roman" w:cs="Times New Roman"/>
-          <w:sz w:val="24"/>
-          <w:szCs w:val="24"/>
-        </w:rPr>
-        <w:tab/>
-        <w:t>`ii) Keyboard</w:t>
-      </w:r>
-      <w:r>
-        <w:rPr>
-          <w:rFonts w:ascii="Times New Roman" w:hAnsi="Times New Roman" w:cs="Times New Roman"/>
-          <w:sz w:val="24"/>
-          <w:szCs w:val="24"/>
-        </w:rPr>
-        <w:tab/>
-      </w:r>
-      <w:r>
-        <w:rPr>
-          <w:rFonts w:ascii="Times New Roman" w:hAnsi="Times New Roman" w:cs="Times New Roman"/>
-          <w:sz w:val="24"/>
-          <w:szCs w:val="24"/>
+          <w:sz w:val="28"/>
+          <w:szCs w:val="28"/>
+        </w:rPr>
+        <w:tab/>
+      </w:r>
+      <w:r>
+        <w:rPr>
+          <w:rFonts w:ascii="Times New Roman" w:hAnsi="Times New Roman" w:cs="Times New Roman"/>
+          <w:sz w:val="28"/>
+          <w:szCs w:val="28"/>
+        </w:rPr>
+        <w:tab/>
+      </w:r>
+      <w:r>
+        <w:rPr>
+          <w:rFonts w:ascii="Times New Roman" w:hAnsi="Times New Roman" w:cs="Times New Roman"/>
+          <w:sz w:val="28"/>
+          <w:szCs w:val="28"/>
+        </w:rPr>
+        <w:t>ii) Keyboard</w:t>
+      </w:r>
+      <w:r>
+        <w:rPr>
+          <w:rFonts w:ascii="Times New Roman" w:hAnsi="Times New Roman" w:cs="Times New Roman"/>
+          <w:sz w:val="28"/>
+          <w:szCs w:val="28"/>
+        </w:rPr>
+        <w:tab/>
+      </w:r>
+      <w:r>
+        <w:rPr>
+          <w:rFonts w:ascii="Times New Roman" w:hAnsi="Times New Roman" w:cs="Times New Roman"/>
+          <w:sz w:val="28"/>
+          <w:szCs w:val="28"/>
         </w:rPr>
         <w:tab/>
         <w:t>iii) Printer</w:t>
@@ -516,10 +1047,25 @@
       <w:r>
         <w:rPr>
           <w:rFonts w:ascii="Times New Roman" w:hAnsi="Times New Roman" w:cs="Times New Roman"/>
-          <w:sz w:val="24"/>
-          <w:szCs w:val="24"/>
-        </w:rPr>
-        <w:tab/>
+          <w:sz w:val="28"/>
+          <w:szCs w:val="28"/>
+        </w:rPr>
+        <w:tab/>
+      </w:r>
+      <w:r>
+        <w:rPr>
+          <w:rFonts w:ascii="Times New Roman" w:hAnsi="Times New Roman" w:cs="Times New Roman"/>
+          <w:sz w:val="28"/>
+          <w:szCs w:val="28"/>
+        </w:rPr>
+        <w:tab/>
+      </w:r>
+      <w:r>
+        <w:rPr>
+          <w:rFonts w:ascii="Times New Roman" w:hAnsi="Times New Roman" w:cs="Times New Roman"/>
+          <w:sz w:val="28"/>
+          <w:szCs w:val="28"/>
+        </w:rPr>
         <w:t>iv) None of the above</w:t>
       </w:r>
     </w:p>
@@ -530,18 +1076,18 @@
           <w:ilvl w:val="0"/>
           <w:numId w:val="19"/>
         </w:numPr>
-        <w:spacing w:line="360" w:lineRule="auto"/>
-        <w:rPr>
-          <w:rFonts w:ascii="Times New Roman" w:hAnsi="Times New Roman" w:cs="Times New Roman"/>
-          <w:sz w:val="24"/>
-          <w:szCs w:val="24"/>
-        </w:rPr>
-      </w:pPr>
-      <w:r>
-        <w:rPr>
-          <w:rFonts w:ascii="Times New Roman" w:hAnsi="Times New Roman" w:cs="Times New Roman"/>
-          <w:sz w:val="24"/>
-          <w:szCs w:val="24"/>
+        <w:spacing w:line="480" w:lineRule="auto"/>
+        <w:rPr>
+          <w:rFonts w:ascii="Times New Roman" w:hAnsi="Times New Roman" w:cs="Times New Roman"/>
+          <w:sz w:val="28"/>
+          <w:szCs w:val="28"/>
+        </w:rPr>
+      </w:pPr>
+      <w:r>
+        <w:rPr>
+          <w:rFonts w:ascii="Times New Roman" w:hAnsi="Times New Roman" w:cs="Times New Roman"/>
+          <w:sz w:val="28"/>
+          <w:szCs w:val="28"/>
         </w:rPr>
         <w:t>The light sensitive pointing device is called</w:t>
       </w:r>
@@ -549,19 +1095,19 @@
     <w:p>
       <w:pPr>
         <w:pStyle w:val="ListParagraph"/>
-        <w:spacing w:line="360" w:lineRule="auto"/>
-        <w:rPr>
-          <w:rFonts w:ascii="Times New Roman" w:hAnsi="Times New Roman" w:cs="Times New Roman"/>
-          <w:sz w:val="24"/>
-          <w:szCs w:val="24"/>
+        <w:spacing w:line="480" w:lineRule="auto"/>
+        <w:rPr>
+          <w:rFonts w:ascii="Times New Roman" w:hAnsi="Times New Roman" w:cs="Times New Roman"/>
+          <w:sz w:val="28"/>
+          <w:szCs w:val="28"/>
         </w:rPr>
       </w:pPr>
       <w:proofErr w:type="spellStart"/>
       <w:r>
         <w:rPr>
           <w:rFonts w:ascii="Times New Roman" w:hAnsi="Times New Roman" w:cs="Times New Roman"/>
-          <w:sz w:val="24"/>
-          <w:szCs w:val="24"/>
+          <w:sz w:val="28"/>
+          <w:szCs w:val="28"/>
         </w:rPr>
         <w:t>i</w:t>
       </w:r>
@@ -569,34 +1115,64 @@
       <w:r>
         <w:rPr>
           <w:rFonts w:ascii="Times New Roman" w:hAnsi="Times New Roman" w:cs="Times New Roman"/>
-          <w:sz w:val="24"/>
-          <w:szCs w:val="24"/>
+          <w:sz w:val="28"/>
+          <w:szCs w:val="28"/>
         </w:rPr>
         <w:t>) Light pen</w:t>
       </w:r>
       <w:r>
         <w:rPr>
           <w:rFonts w:ascii="Times New Roman" w:hAnsi="Times New Roman" w:cs="Times New Roman"/>
-          <w:sz w:val="24"/>
-          <w:szCs w:val="24"/>
-        </w:rPr>
-        <w:tab/>
+          <w:sz w:val="28"/>
+          <w:szCs w:val="28"/>
+        </w:rPr>
+        <w:tab/>
+      </w:r>
+      <w:r>
+        <w:rPr>
+          <w:rFonts w:ascii="Times New Roman" w:hAnsi="Times New Roman" w:cs="Times New Roman"/>
+          <w:sz w:val="28"/>
+          <w:szCs w:val="28"/>
+        </w:rPr>
+        <w:tab/>
+      </w:r>
+      <w:r>
+        <w:rPr>
+          <w:rFonts w:ascii="Times New Roman" w:hAnsi="Times New Roman" w:cs="Times New Roman"/>
+          <w:sz w:val="28"/>
+          <w:szCs w:val="28"/>
+        </w:rPr>
         <w:t>ii) Joystick</w:t>
       </w:r>
       <w:r>
         <w:rPr>
           <w:rFonts w:ascii="Times New Roman" w:hAnsi="Times New Roman" w:cs="Times New Roman"/>
-          <w:sz w:val="24"/>
-          <w:szCs w:val="24"/>
-        </w:rPr>
-        <w:tab/>
+          <w:sz w:val="28"/>
+          <w:szCs w:val="28"/>
+        </w:rPr>
+        <w:tab/>
+      </w:r>
+      <w:r>
+        <w:rPr>
+          <w:rFonts w:ascii="Times New Roman" w:hAnsi="Times New Roman" w:cs="Times New Roman"/>
+          <w:sz w:val="28"/>
+          <w:szCs w:val="28"/>
+        </w:rPr>
+        <w:tab/>
+      </w:r>
+      <w:r>
+        <w:rPr>
+          <w:rFonts w:ascii="Times New Roman" w:hAnsi="Times New Roman" w:cs="Times New Roman"/>
+          <w:sz w:val="28"/>
+          <w:szCs w:val="28"/>
+        </w:rPr>
         <w:t>iii) Web camera</w:t>
       </w:r>
       <w:r>
         <w:rPr>
           <w:rFonts w:ascii="Times New Roman" w:hAnsi="Times New Roman" w:cs="Times New Roman"/>
-          <w:sz w:val="24"/>
-          <w:szCs w:val="24"/>
+          <w:sz w:val="28"/>
+          <w:szCs w:val="28"/>
         </w:rPr>
         <w:tab/>
         <w:t>iv) Touch screen</w:t>
@@ -609,18 +1185,18 @@
           <w:ilvl w:val="0"/>
           <w:numId w:val="19"/>
         </w:numPr>
-        <w:spacing w:line="360" w:lineRule="auto"/>
-        <w:rPr>
-          <w:rFonts w:ascii="Times New Roman" w:hAnsi="Times New Roman" w:cs="Times New Roman"/>
-          <w:sz w:val="24"/>
-          <w:szCs w:val="24"/>
-        </w:rPr>
-      </w:pPr>
-      <w:r>
-        <w:rPr>
-          <w:rFonts w:ascii="Times New Roman" w:hAnsi="Times New Roman" w:cs="Times New Roman"/>
-          <w:sz w:val="24"/>
-          <w:szCs w:val="24"/>
+        <w:spacing w:line="480" w:lineRule="auto"/>
+        <w:rPr>
+          <w:rFonts w:ascii="Times New Roman" w:hAnsi="Times New Roman" w:cs="Times New Roman"/>
+          <w:sz w:val="28"/>
+          <w:szCs w:val="28"/>
+        </w:rPr>
+      </w:pPr>
+      <w:r>
+        <w:rPr>
+          <w:rFonts w:ascii="Times New Roman" w:hAnsi="Times New Roman" w:cs="Times New Roman"/>
+          <w:sz w:val="28"/>
+          <w:szCs w:val="28"/>
         </w:rPr>
         <w:t>The full form of OS is</w:t>
       </w:r>
@@ -628,19 +1204,19 @@
     <w:p>
       <w:pPr>
         <w:pStyle w:val="ListParagraph"/>
-        <w:spacing w:line="360" w:lineRule="auto"/>
-        <w:rPr>
-          <w:rFonts w:ascii="Times New Roman" w:hAnsi="Times New Roman" w:cs="Times New Roman"/>
-          <w:sz w:val="24"/>
-          <w:szCs w:val="24"/>
+        <w:spacing w:line="480" w:lineRule="auto"/>
+        <w:rPr>
+          <w:rFonts w:ascii="Times New Roman" w:hAnsi="Times New Roman" w:cs="Times New Roman"/>
+          <w:sz w:val="28"/>
+          <w:szCs w:val="28"/>
         </w:rPr>
       </w:pPr>
       <w:proofErr w:type="spellStart"/>
       <w:r>
         <w:rPr>
           <w:rFonts w:ascii="Times New Roman" w:hAnsi="Times New Roman" w:cs="Times New Roman"/>
-          <w:sz w:val="24"/>
-          <w:szCs w:val="24"/>
+          <w:sz w:val="28"/>
+          <w:szCs w:val="28"/>
         </w:rPr>
         <w:t>i</w:t>
       </w:r>
@@ -648,16 +1224,16 @@
       <w:r>
         <w:rPr>
           <w:rFonts w:ascii="Times New Roman" w:hAnsi="Times New Roman" w:cs="Times New Roman"/>
-          <w:sz w:val="24"/>
-          <w:szCs w:val="24"/>
+          <w:sz w:val="28"/>
+          <w:szCs w:val="28"/>
         </w:rPr>
         <w:t>) Output system</w:t>
       </w:r>
       <w:r>
         <w:rPr>
           <w:rFonts w:ascii="Times New Roman" w:hAnsi="Times New Roman" w:cs="Times New Roman"/>
-          <w:sz w:val="24"/>
-          <w:szCs w:val="24"/>
+          <w:sz w:val="28"/>
+          <w:szCs w:val="28"/>
         </w:rPr>
         <w:tab/>
         <w:t>ii) Operating system</w:t>
@@ -665,8 +1241,8 @@
       <w:r>
         <w:rPr>
           <w:rFonts w:ascii="Times New Roman" w:hAnsi="Times New Roman" w:cs="Times New Roman"/>
-          <w:sz w:val="24"/>
-          <w:szCs w:val="24"/>
+          <w:sz w:val="28"/>
+          <w:szCs w:val="28"/>
         </w:rPr>
         <w:tab/>
         <w:t>iii) Optional system</w:t>
@@ -674,29 +1250,21 @@
       <w:r>
         <w:rPr>
           <w:rFonts w:ascii="Times New Roman" w:hAnsi="Times New Roman" w:cs="Times New Roman"/>
-          <w:sz w:val="24"/>
-          <w:szCs w:val="24"/>
-        </w:rPr>
-        <w:tab/>
-      </w:r>
-      <w:r>
-        <w:rPr>
-          <w:rFonts w:ascii="Times New Roman" w:hAnsi="Times New Roman" w:cs="Times New Roman"/>
-          <w:sz w:val="24"/>
-          <w:szCs w:val="24"/>
-        </w:rPr>
+          <w:sz w:val="28"/>
+          <w:szCs w:val="28"/>
+        </w:rPr>
+        <w:tab/>
         <w:t>iv) Other storage</w:t>
       </w:r>
     </w:p>
     <w:p>
       <w:pPr>
-        <w:spacing w:line="360" w:lineRule="auto"/>
         <w:rPr>
           <w:rFonts w:ascii="Times New Roman" w:hAnsi="Times New Roman" w:cs="Times New Roman"/>
           <w:b/>
           <w:bCs/>
-          <w:sz w:val="24"/>
-          <w:szCs w:val="24"/>
+          <w:sz w:val="28"/>
+          <w:szCs w:val="28"/>
         </w:rPr>
       </w:pPr>
       <w:r>
@@ -704,8 +1272,8 @@
           <w:rFonts w:ascii="Times New Roman" w:hAnsi="Times New Roman" w:cs="Times New Roman"/>
           <w:b/>
           <w:bCs/>
-          <w:sz w:val="24"/>
-          <w:szCs w:val="24"/>
+          <w:sz w:val="28"/>
+          <w:szCs w:val="28"/>
         </w:rPr>
         <w:t>2. Fill in the blanks:</w:t>
       </w:r>
@@ -714,37 +1282,127 @@
           <w:rFonts w:ascii="Times New Roman" w:hAnsi="Times New Roman" w:cs="Times New Roman"/>
           <w:b/>
           <w:bCs/>
-          <w:sz w:val="24"/>
-          <w:szCs w:val="24"/>
-        </w:rPr>
-        <w:t xml:space="preserve"> </w:t>
+          <w:sz w:val="28"/>
+          <w:szCs w:val="28"/>
+        </w:rPr>
+        <w:tab/>
       </w:r>
       <w:r>
         <w:rPr>
           <w:rFonts w:ascii="Times New Roman" w:hAnsi="Times New Roman" w:cs="Times New Roman"/>
           <w:b/>
           <w:bCs/>
-          <w:sz w:val="24"/>
-          <w:szCs w:val="24"/>
+          <w:sz w:val="28"/>
+          <w:szCs w:val="28"/>
+        </w:rPr>
+        <w:tab/>
+      </w:r>
+      <w:r>
+        <w:rPr>
+          <w:rFonts w:ascii="Times New Roman" w:hAnsi="Times New Roman" w:cs="Times New Roman"/>
+          <w:b/>
+          <w:bCs/>
+          <w:sz w:val="28"/>
+          <w:szCs w:val="28"/>
+        </w:rPr>
+        <w:tab/>
+      </w:r>
+      <w:r>
+        <w:rPr>
+          <w:rFonts w:ascii="Times New Roman" w:hAnsi="Times New Roman" w:cs="Times New Roman"/>
+          <w:b/>
+          <w:bCs/>
+          <w:sz w:val="28"/>
+          <w:szCs w:val="28"/>
+        </w:rPr>
+        <w:tab/>
+      </w:r>
+      <w:r>
+        <w:rPr>
+          <w:rFonts w:ascii="Times New Roman" w:hAnsi="Times New Roman" w:cs="Times New Roman"/>
+          <w:b/>
+          <w:bCs/>
+          <w:sz w:val="28"/>
+          <w:szCs w:val="28"/>
+        </w:rPr>
+        <w:tab/>
+      </w:r>
+      <w:r>
+        <w:rPr>
+          <w:rFonts w:ascii="Times New Roman" w:hAnsi="Times New Roman" w:cs="Times New Roman"/>
+          <w:b/>
+          <w:bCs/>
+          <w:sz w:val="28"/>
+          <w:szCs w:val="28"/>
+        </w:rPr>
+        <w:tab/>
+      </w:r>
+      <w:r>
+        <w:rPr>
+          <w:rFonts w:ascii="Times New Roman" w:hAnsi="Times New Roman" w:cs="Times New Roman"/>
+          <w:b/>
+          <w:bCs/>
+          <w:sz w:val="28"/>
+          <w:szCs w:val="28"/>
+        </w:rPr>
+        <w:tab/>
+      </w:r>
+      <w:r>
+        <w:rPr>
+          <w:rFonts w:ascii="Times New Roman" w:hAnsi="Times New Roman" w:cs="Times New Roman"/>
+          <w:b/>
+          <w:bCs/>
+          <w:sz w:val="28"/>
+          <w:szCs w:val="28"/>
+        </w:rPr>
+        <w:tab/>
+      </w:r>
+      <w:r>
+        <w:rPr>
+          <w:rFonts w:ascii="Times New Roman" w:hAnsi="Times New Roman" w:cs="Times New Roman"/>
+          <w:b/>
+          <w:bCs/>
+          <w:sz w:val="28"/>
+          <w:szCs w:val="28"/>
+        </w:rPr>
+        <w:tab/>
+      </w:r>
+      <w:r>
+        <w:rPr>
+          <w:rFonts w:ascii="Times New Roman" w:hAnsi="Times New Roman" w:cs="Times New Roman"/>
+          <w:b/>
+          <w:bCs/>
+          <w:sz w:val="28"/>
+          <w:szCs w:val="28"/>
+        </w:rPr>
+        <w:tab/>
+      </w:r>
+      <w:r>
+        <w:rPr>
+          <w:rFonts w:ascii="Times New Roman" w:hAnsi="Times New Roman" w:cs="Times New Roman"/>
+          <w:b/>
+          <w:bCs/>
+          <w:sz w:val="28"/>
+          <w:szCs w:val="28"/>
         </w:rPr>
         <w:t>(4×1=4)</w:t>
       </w:r>
     </w:p>
     <w:p>
       <w:pPr>
-        <w:spacing w:line="360" w:lineRule="auto"/>
-        <w:ind w:firstLine="360"/>
-        <w:rPr>
-          <w:rFonts w:ascii="Times New Roman" w:hAnsi="Times New Roman" w:cs="Times New Roman"/>
-          <w:sz w:val="24"/>
-          <w:szCs w:val="24"/>
-        </w:rPr>
-      </w:pPr>
-      <w:r>
-        <w:rPr>
-          <w:rFonts w:ascii="Times New Roman" w:hAnsi="Times New Roman" w:cs="Times New Roman"/>
-          <w:sz w:val="24"/>
-          <w:szCs w:val="24"/>
+        <w:spacing w:line="480" w:lineRule="auto"/>
+        <w:ind w:left="720" w:firstLine="720"/>
+        <w:rPr>
+          <w:rFonts w:ascii="Times New Roman" w:hAnsi="Times New Roman" w:cs="Times New Roman"/>
+          <w:sz w:val="28"/>
+          <w:szCs w:val="28"/>
+        </w:rPr>
+      </w:pPr>
+      <w:r>
+        <w:rPr>
+          <w:rFonts w:ascii="Times New Roman" w:hAnsi="Times New Roman" w:cs="Times New Roman"/>
+          <w:sz w:val="28"/>
+          <w:szCs w:val="28"/>
         </w:rPr>
         <w:t>[Icons, Speed, Input Device, Rectangle]</w:t>
       </w:r>
@@ -756,34 +1414,34 @@
           <w:ilvl w:val="0"/>
           <w:numId w:val="20"/>
         </w:numPr>
-        <w:spacing w:line="360" w:lineRule="auto"/>
-        <w:rPr>
-          <w:rFonts w:ascii="Times New Roman" w:hAnsi="Times New Roman" w:cs="Times New Roman"/>
-          <w:sz w:val="24"/>
-          <w:szCs w:val="24"/>
-        </w:rPr>
-      </w:pPr>
-      <w:r>
-        <w:rPr>
-          <w:rFonts w:ascii="Times New Roman" w:hAnsi="Times New Roman" w:cs="Times New Roman"/>
-          <w:sz w:val="24"/>
-          <w:szCs w:val="24"/>
+        <w:spacing w:line="480" w:lineRule="auto"/>
+        <w:rPr>
+          <w:rFonts w:ascii="Times New Roman" w:hAnsi="Times New Roman" w:cs="Times New Roman"/>
+          <w:sz w:val="28"/>
+          <w:szCs w:val="28"/>
+        </w:rPr>
+      </w:pPr>
+      <w:r>
+        <w:rPr>
+          <w:rFonts w:ascii="Times New Roman" w:hAnsi="Times New Roman" w:cs="Times New Roman"/>
+          <w:sz w:val="28"/>
+          <w:szCs w:val="28"/>
         </w:rPr>
         <w:t>The __</w:t>
       </w:r>
       <w:r>
         <w:rPr>
           <w:rFonts w:ascii="Times New Roman" w:hAnsi="Times New Roman" w:cs="Times New Roman"/>
-          <w:sz w:val="24"/>
-          <w:szCs w:val="24"/>
+          <w:sz w:val="28"/>
+          <w:szCs w:val="28"/>
         </w:rPr>
         <w:t>_________</w:t>
       </w:r>
       <w:r>
         <w:rPr>
           <w:rFonts w:ascii="Times New Roman" w:hAnsi="Times New Roman" w:cs="Times New Roman"/>
-          <w:sz w:val="24"/>
-          <w:szCs w:val="24"/>
+          <w:sz w:val="28"/>
+          <w:szCs w:val="28"/>
         </w:rPr>
         <w:t>_ tool is used for drawing rectangular shape.</w:t>
       </w:r>
@@ -795,34 +1453,34 @@
           <w:ilvl w:val="0"/>
           <w:numId w:val="20"/>
         </w:numPr>
-        <w:spacing w:line="360" w:lineRule="auto"/>
-        <w:rPr>
-          <w:rFonts w:ascii="Times New Roman" w:hAnsi="Times New Roman" w:cs="Times New Roman"/>
-          <w:sz w:val="24"/>
-          <w:szCs w:val="24"/>
-        </w:rPr>
-      </w:pPr>
-      <w:r>
-        <w:rPr>
-          <w:rFonts w:ascii="Times New Roman" w:hAnsi="Times New Roman" w:cs="Times New Roman"/>
-          <w:sz w:val="24"/>
-          <w:szCs w:val="24"/>
+        <w:spacing w:line="480" w:lineRule="auto"/>
+        <w:rPr>
+          <w:rFonts w:ascii="Times New Roman" w:hAnsi="Times New Roman" w:cs="Times New Roman"/>
+          <w:sz w:val="28"/>
+          <w:szCs w:val="28"/>
+        </w:rPr>
+      </w:pPr>
+      <w:r>
+        <w:rPr>
+          <w:rFonts w:ascii="Times New Roman" w:hAnsi="Times New Roman" w:cs="Times New Roman"/>
+          <w:sz w:val="28"/>
+          <w:szCs w:val="28"/>
         </w:rPr>
         <w:t>____</w:t>
       </w:r>
       <w:r>
         <w:rPr>
           <w:rFonts w:ascii="Times New Roman" w:hAnsi="Times New Roman" w:cs="Times New Roman"/>
-          <w:sz w:val="24"/>
-          <w:szCs w:val="24"/>
+          <w:sz w:val="28"/>
+          <w:szCs w:val="28"/>
         </w:rPr>
         <w:t>______</w:t>
       </w:r>
       <w:r>
         <w:rPr>
           <w:rFonts w:ascii="Times New Roman" w:hAnsi="Times New Roman" w:cs="Times New Roman"/>
-          <w:sz w:val="24"/>
-          <w:szCs w:val="24"/>
+          <w:sz w:val="28"/>
+          <w:szCs w:val="28"/>
         </w:rPr>
         <w:t>__ are the small pictures that appear on desktop.</w:t>
       </w:r>
@@ -834,34 +1492,34 @@
           <w:ilvl w:val="0"/>
           <w:numId w:val="20"/>
         </w:numPr>
-        <w:spacing w:line="360" w:lineRule="auto"/>
-        <w:rPr>
-          <w:rFonts w:ascii="Times New Roman" w:hAnsi="Times New Roman" w:cs="Times New Roman"/>
-          <w:sz w:val="24"/>
-          <w:szCs w:val="24"/>
-        </w:rPr>
-      </w:pPr>
-      <w:r>
-        <w:rPr>
-          <w:rFonts w:ascii="Times New Roman" w:hAnsi="Times New Roman" w:cs="Times New Roman"/>
-          <w:sz w:val="24"/>
-          <w:szCs w:val="24"/>
+        <w:spacing w:line="480" w:lineRule="auto"/>
+        <w:rPr>
+          <w:rFonts w:ascii="Times New Roman" w:hAnsi="Times New Roman" w:cs="Times New Roman"/>
+          <w:sz w:val="28"/>
+          <w:szCs w:val="28"/>
+        </w:rPr>
+      </w:pPr>
+      <w:r>
+        <w:rPr>
+          <w:rFonts w:ascii="Times New Roman" w:hAnsi="Times New Roman" w:cs="Times New Roman"/>
+          <w:sz w:val="28"/>
+          <w:szCs w:val="28"/>
         </w:rPr>
         <w:t>A ___</w:t>
       </w:r>
       <w:r>
         <w:rPr>
           <w:rFonts w:ascii="Times New Roman" w:hAnsi="Times New Roman" w:cs="Times New Roman"/>
-          <w:sz w:val="24"/>
-          <w:szCs w:val="24"/>
+          <w:sz w:val="28"/>
+          <w:szCs w:val="28"/>
         </w:rPr>
         <w:t>______</w:t>
       </w:r>
       <w:r>
         <w:rPr>
           <w:rFonts w:ascii="Times New Roman" w:hAnsi="Times New Roman" w:cs="Times New Roman"/>
-          <w:sz w:val="24"/>
-          <w:szCs w:val="24"/>
+          <w:sz w:val="28"/>
+          <w:szCs w:val="28"/>
         </w:rPr>
         <w:t>___ is a device used to enter data and instructions.</w:t>
       </w:r>
@@ -873,47 +1531,46 @@
           <w:ilvl w:val="0"/>
           <w:numId w:val="20"/>
         </w:numPr>
-        <w:spacing w:line="360" w:lineRule="auto"/>
-        <w:rPr>
-          <w:rFonts w:ascii="Times New Roman" w:hAnsi="Times New Roman" w:cs="Times New Roman"/>
-          <w:sz w:val="24"/>
-          <w:szCs w:val="24"/>
-        </w:rPr>
-      </w:pPr>
-      <w:r>
-        <w:rPr>
-          <w:rFonts w:ascii="Times New Roman" w:hAnsi="Times New Roman" w:cs="Times New Roman"/>
-          <w:sz w:val="24"/>
-          <w:szCs w:val="24"/>
+        <w:spacing w:line="480" w:lineRule="auto"/>
+        <w:rPr>
+          <w:rFonts w:ascii="Times New Roman" w:hAnsi="Times New Roman" w:cs="Times New Roman"/>
+          <w:sz w:val="28"/>
+          <w:szCs w:val="28"/>
+        </w:rPr>
+      </w:pPr>
+      <w:r>
+        <w:rPr>
+          <w:rFonts w:ascii="Times New Roman" w:hAnsi="Times New Roman" w:cs="Times New Roman"/>
+          <w:sz w:val="28"/>
+          <w:szCs w:val="28"/>
         </w:rPr>
         <w:t>Computer works at very high __</w:t>
       </w:r>
       <w:r>
         <w:rPr>
           <w:rFonts w:ascii="Times New Roman" w:hAnsi="Times New Roman" w:cs="Times New Roman"/>
-          <w:sz w:val="24"/>
-          <w:szCs w:val="24"/>
+          <w:sz w:val="28"/>
+          <w:szCs w:val="28"/>
         </w:rPr>
         <w:t>______</w:t>
       </w:r>
       <w:r>
         <w:rPr>
           <w:rFonts w:ascii="Times New Roman" w:hAnsi="Times New Roman" w:cs="Times New Roman"/>
-          <w:sz w:val="24"/>
-          <w:szCs w:val="24"/>
+          <w:sz w:val="28"/>
+          <w:szCs w:val="28"/>
         </w:rPr>
         <w:t>____.</w:t>
       </w:r>
     </w:p>
     <w:p>
       <w:pPr>
-        <w:spacing w:line="360" w:lineRule="auto"/>
         <w:rPr>
           <w:rFonts w:ascii="Times New Roman" w:hAnsi="Times New Roman" w:cs="Times New Roman"/>
           <w:b/>
           <w:bCs/>
-          <w:sz w:val="24"/>
-          <w:szCs w:val="24"/>
+          <w:sz w:val="28"/>
+          <w:szCs w:val="28"/>
         </w:rPr>
       </w:pPr>
       <w:r>
@@ -921,8 +1578,8 @@
           <w:rFonts w:ascii="Times New Roman" w:hAnsi="Times New Roman" w:cs="Times New Roman"/>
           <w:b/>
           <w:bCs/>
-          <w:sz w:val="24"/>
-          <w:szCs w:val="24"/>
+          <w:sz w:val="28"/>
+          <w:szCs w:val="28"/>
         </w:rPr>
         <w:t>3. Write True or False:</w:t>
       </w:r>
@@ -931,18 +1588,108 @@
           <w:rFonts w:ascii="Times New Roman" w:hAnsi="Times New Roman" w:cs="Times New Roman"/>
           <w:b/>
           <w:bCs/>
-          <w:sz w:val="24"/>
-          <w:szCs w:val="24"/>
-        </w:rPr>
-        <w:t xml:space="preserve"> </w:t>
+          <w:sz w:val="28"/>
+          <w:szCs w:val="28"/>
+        </w:rPr>
+        <w:tab/>
       </w:r>
       <w:r>
         <w:rPr>
           <w:rFonts w:ascii="Times New Roman" w:hAnsi="Times New Roman" w:cs="Times New Roman"/>
           <w:b/>
           <w:bCs/>
-          <w:sz w:val="24"/>
-          <w:szCs w:val="24"/>
+          <w:sz w:val="28"/>
+          <w:szCs w:val="28"/>
+        </w:rPr>
+        <w:tab/>
+      </w:r>
+      <w:r>
+        <w:rPr>
+          <w:rFonts w:ascii="Times New Roman" w:hAnsi="Times New Roman" w:cs="Times New Roman"/>
+          <w:b/>
+          <w:bCs/>
+          <w:sz w:val="28"/>
+          <w:szCs w:val="28"/>
+        </w:rPr>
+        <w:tab/>
+      </w:r>
+      <w:r>
+        <w:rPr>
+          <w:rFonts w:ascii="Times New Roman" w:hAnsi="Times New Roman" w:cs="Times New Roman"/>
+          <w:b/>
+          <w:bCs/>
+          <w:sz w:val="28"/>
+          <w:szCs w:val="28"/>
+        </w:rPr>
+        <w:tab/>
+      </w:r>
+      <w:r>
+        <w:rPr>
+          <w:rFonts w:ascii="Times New Roman" w:hAnsi="Times New Roman" w:cs="Times New Roman"/>
+          <w:b/>
+          <w:bCs/>
+          <w:sz w:val="28"/>
+          <w:szCs w:val="28"/>
+        </w:rPr>
+        <w:tab/>
+      </w:r>
+      <w:r>
+        <w:rPr>
+          <w:rFonts w:ascii="Times New Roman" w:hAnsi="Times New Roman" w:cs="Times New Roman"/>
+          <w:b/>
+          <w:bCs/>
+          <w:sz w:val="28"/>
+          <w:szCs w:val="28"/>
+        </w:rPr>
+        <w:tab/>
+      </w:r>
+      <w:r>
+        <w:rPr>
+          <w:rFonts w:ascii="Times New Roman" w:hAnsi="Times New Roman" w:cs="Times New Roman"/>
+          <w:b/>
+          <w:bCs/>
+          <w:sz w:val="28"/>
+          <w:szCs w:val="28"/>
+        </w:rPr>
+        <w:tab/>
+      </w:r>
+      <w:r>
+        <w:rPr>
+          <w:rFonts w:ascii="Times New Roman" w:hAnsi="Times New Roman" w:cs="Times New Roman"/>
+          <w:b/>
+          <w:bCs/>
+          <w:sz w:val="28"/>
+          <w:szCs w:val="28"/>
+        </w:rPr>
+        <w:tab/>
+      </w:r>
+      <w:r>
+        <w:rPr>
+          <w:rFonts w:ascii="Times New Roman" w:hAnsi="Times New Roman" w:cs="Times New Roman"/>
+          <w:b/>
+          <w:bCs/>
+          <w:sz w:val="28"/>
+          <w:szCs w:val="28"/>
+        </w:rPr>
+        <w:tab/>
+      </w:r>
+      <w:r>
+        <w:rPr>
+          <w:rFonts w:ascii="Times New Roman" w:hAnsi="Times New Roman" w:cs="Times New Roman"/>
+          <w:b/>
+          <w:bCs/>
+          <w:sz w:val="28"/>
+          <w:szCs w:val="28"/>
+        </w:rPr>
+        <w:tab/>
+      </w:r>
+      <w:r>
+        <w:rPr>
+          <w:rFonts w:ascii="Times New Roman" w:hAnsi="Times New Roman" w:cs="Times New Roman"/>
+          <w:b/>
+          <w:bCs/>
+          <w:sz w:val="28"/>
+          <w:szCs w:val="28"/>
         </w:rPr>
         <w:t>(5×1=5)</w:t>
       </w:r>
@@ -954,34 +1701,34 @@
           <w:ilvl w:val="0"/>
           <w:numId w:val="23"/>
         </w:numPr>
-        <w:spacing w:line="360" w:lineRule="auto"/>
-        <w:rPr>
-          <w:rFonts w:ascii="Times New Roman" w:hAnsi="Times New Roman" w:cs="Times New Roman"/>
-          <w:sz w:val="24"/>
-          <w:szCs w:val="24"/>
-        </w:rPr>
-      </w:pPr>
-      <w:r>
-        <w:rPr>
-          <w:rFonts w:ascii="Times New Roman" w:hAnsi="Times New Roman" w:cs="Times New Roman"/>
-          <w:sz w:val="24"/>
-          <w:szCs w:val="24"/>
+        <w:spacing w:line="480" w:lineRule="auto"/>
+        <w:rPr>
+          <w:rFonts w:ascii="Times New Roman" w:hAnsi="Times New Roman" w:cs="Times New Roman"/>
+          <w:sz w:val="28"/>
+          <w:szCs w:val="28"/>
+        </w:rPr>
+      </w:pPr>
+      <w:r>
+        <w:rPr>
+          <w:rFonts w:ascii="Times New Roman" w:hAnsi="Times New Roman" w:cs="Times New Roman"/>
+          <w:sz w:val="28"/>
+          <w:szCs w:val="28"/>
         </w:rPr>
         <w:t xml:space="preserve">A set of one or more programs is called hardware. [ </w:t>
       </w:r>
       <w:r>
         <w:rPr>
           <w:rFonts w:ascii="Times New Roman" w:hAnsi="Times New Roman" w:cs="Times New Roman"/>
-          <w:sz w:val="24"/>
-          <w:szCs w:val="24"/>
+          <w:sz w:val="28"/>
+          <w:szCs w:val="28"/>
         </w:rPr>
         <w:t xml:space="preserve">         </w:t>
       </w:r>
       <w:r>
         <w:rPr>
           <w:rFonts w:ascii="Times New Roman" w:hAnsi="Times New Roman" w:cs="Times New Roman"/>
-          <w:sz w:val="24"/>
-          <w:szCs w:val="24"/>
+          <w:sz w:val="28"/>
+          <w:szCs w:val="28"/>
         </w:rPr>
         <w:t>]</w:t>
       </w:r>
@@ -993,34 +1740,34 @@
           <w:ilvl w:val="0"/>
           <w:numId w:val="23"/>
         </w:numPr>
-        <w:spacing w:line="360" w:lineRule="auto"/>
-        <w:rPr>
-          <w:rFonts w:ascii="Times New Roman" w:hAnsi="Times New Roman" w:cs="Times New Roman"/>
-          <w:sz w:val="24"/>
-          <w:szCs w:val="24"/>
-        </w:rPr>
-      </w:pPr>
-      <w:r>
-        <w:rPr>
-          <w:rFonts w:ascii="Times New Roman" w:hAnsi="Times New Roman" w:cs="Times New Roman"/>
-          <w:sz w:val="24"/>
-          <w:szCs w:val="24"/>
+        <w:spacing w:line="480" w:lineRule="auto"/>
+        <w:rPr>
+          <w:rFonts w:ascii="Times New Roman" w:hAnsi="Times New Roman" w:cs="Times New Roman"/>
+          <w:sz w:val="28"/>
+          <w:szCs w:val="28"/>
+        </w:rPr>
+      </w:pPr>
+      <w:r>
+        <w:rPr>
+          <w:rFonts w:ascii="Times New Roman" w:hAnsi="Times New Roman" w:cs="Times New Roman"/>
+          <w:sz w:val="28"/>
+          <w:szCs w:val="28"/>
         </w:rPr>
         <w:t>An audio input device is any device that sends video. [</w:t>
       </w:r>
       <w:r>
         <w:rPr>
           <w:rFonts w:ascii="Times New Roman" w:hAnsi="Times New Roman" w:cs="Times New Roman"/>
-          <w:sz w:val="24"/>
-          <w:szCs w:val="24"/>
+          <w:sz w:val="28"/>
+          <w:szCs w:val="28"/>
         </w:rPr>
         <w:t xml:space="preserve">         </w:t>
       </w:r>
       <w:r>
         <w:rPr>
           <w:rFonts w:ascii="Times New Roman" w:hAnsi="Times New Roman" w:cs="Times New Roman"/>
-          <w:sz w:val="24"/>
-          <w:szCs w:val="24"/>
+          <w:sz w:val="28"/>
+          <w:szCs w:val="28"/>
         </w:rPr>
         <w:t xml:space="preserve"> ]</w:t>
       </w:r>
@@ -1032,34 +1779,34 @@
           <w:ilvl w:val="0"/>
           <w:numId w:val="23"/>
         </w:numPr>
-        <w:spacing w:line="360" w:lineRule="auto"/>
-        <w:rPr>
-          <w:rFonts w:ascii="Times New Roman" w:hAnsi="Times New Roman" w:cs="Times New Roman"/>
-          <w:sz w:val="24"/>
-          <w:szCs w:val="24"/>
-        </w:rPr>
-      </w:pPr>
-      <w:r>
-        <w:rPr>
-          <w:rFonts w:ascii="Times New Roman" w:hAnsi="Times New Roman" w:cs="Times New Roman"/>
-          <w:sz w:val="24"/>
-          <w:szCs w:val="24"/>
+        <w:spacing w:line="480" w:lineRule="auto"/>
+        <w:rPr>
+          <w:rFonts w:ascii="Times New Roman" w:hAnsi="Times New Roman" w:cs="Times New Roman"/>
+          <w:sz w:val="28"/>
+          <w:szCs w:val="28"/>
+        </w:rPr>
+      </w:pPr>
+      <w:r>
+        <w:rPr>
+          <w:rFonts w:ascii="Times New Roman" w:hAnsi="Times New Roman" w:cs="Times New Roman"/>
+          <w:sz w:val="28"/>
+          <w:szCs w:val="28"/>
         </w:rPr>
         <w:t>The erase tool is used for drawing freehand drawings. [</w:t>
       </w:r>
       <w:r>
         <w:rPr>
           <w:rFonts w:ascii="Times New Roman" w:hAnsi="Times New Roman" w:cs="Times New Roman"/>
-          <w:sz w:val="24"/>
-          <w:szCs w:val="24"/>
+          <w:sz w:val="28"/>
+          <w:szCs w:val="28"/>
         </w:rPr>
         <w:t xml:space="preserve">         </w:t>
       </w:r>
       <w:r>
         <w:rPr>
           <w:rFonts w:ascii="Times New Roman" w:hAnsi="Times New Roman" w:cs="Times New Roman"/>
-          <w:sz w:val="24"/>
-          <w:szCs w:val="24"/>
+          <w:sz w:val="28"/>
+          <w:szCs w:val="28"/>
         </w:rPr>
         <w:t xml:space="preserve"> ]</w:t>
       </w:r>
@@ -1071,34 +1818,34 @@
           <w:ilvl w:val="0"/>
           <w:numId w:val="23"/>
         </w:numPr>
-        <w:spacing w:line="360" w:lineRule="auto"/>
-        <w:rPr>
-          <w:rFonts w:ascii="Times New Roman" w:hAnsi="Times New Roman" w:cs="Times New Roman"/>
-          <w:sz w:val="24"/>
-          <w:szCs w:val="24"/>
-        </w:rPr>
-      </w:pPr>
-      <w:r>
-        <w:rPr>
-          <w:rFonts w:ascii="Times New Roman" w:hAnsi="Times New Roman" w:cs="Times New Roman"/>
-          <w:sz w:val="24"/>
-          <w:szCs w:val="24"/>
+        <w:spacing w:line="480" w:lineRule="auto"/>
+        <w:rPr>
+          <w:rFonts w:ascii="Times New Roman" w:hAnsi="Times New Roman" w:cs="Times New Roman"/>
+          <w:sz w:val="28"/>
+          <w:szCs w:val="28"/>
+        </w:rPr>
+      </w:pPr>
+      <w:r>
+        <w:rPr>
+          <w:rFonts w:ascii="Times New Roman" w:hAnsi="Times New Roman" w:cs="Times New Roman"/>
+          <w:sz w:val="28"/>
+          <w:szCs w:val="28"/>
         </w:rPr>
         <w:t xml:space="preserve">The personalization gallery is the place to get free wallpapers, languages and themes. [ </w:t>
       </w:r>
       <w:r>
         <w:rPr>
           <w:rFonts w:ascii="Times New Roman" w:hAnsi="Times New Roman" w:cs="Times New Roman"/>
-          <w:sz w:val="24"/>
-          <w:szCs w:val="24"/>
+          <w:sz w:val="28"/>
+          <w:szCs w:val="28"/>
         </w:rPr>
         <w:t xml:space="preserve">           </w:t>
       </w:r>
       <w:r>
         <w:rPr>
           <w:rFonts w:ascii="Times New Roman" w:hAnsi="Times New Roman" w:cs="Times New Roman"/>
-          <w:sz w:val="24"/>
-          <w:szCs w:val="24"/>
+          <w:sz w:val="28"/>
+          <w:szCs w:val="28"/>
         </w:rPr>
         <w:t>]</w:t>
       </w:r>
@@ -1110,50 +1857,50 @@
           <w:ilvl w:val="0"/>
           <w:numId w:val="23"/>
         </w:numPr>
-        <w:spacing w:line="360" w:lineRule="auto"/>
-        <w:rPr>
-          <w:rFonts w:ascii="Times New Roman" w:hAnsi="Times New Roman" w:cs="Times New Roman"/>
-          <w:sz w:val="24"/>
-          <w:szCs w:val="24"/>
-        </w:rPr>
-      </w:pPr>
-      <w:r>
-        <w:rPr>
-          <w:rFonts w:ascii="Times New Roman" w:hAnsi="Times New Roman" w:cs="Times New Roman"/>
-          <w:sz w:val="24"/>
-          <w:szCs w:val="24"/>
+        <w:spacing w:line="480" w:lineRule="auto"/>
+        <w:rPr>
+          <w:rFonts w:ascii="Times New Roman" w:hAnsi="Times New Roman" w:cs="Times New Roman"/>
+          <w:sz w:val="28"/>
+          <w:szCs w:val="28"/>
+        </w:rPr>
+      </w:pPr>
+      <w:r>
+        <w:rPr>
+          <w:rFonts w:ascii="Times New Roman" w:hAnsi="Times New Roman" w:cs="Times New Roman"/>
+          <w:sz w:val="28"/>
+          <w:szCs w:val="28"/>
         </w:rPr>
         <w:t xml:space="preserve">Touchpad has a flat rectangular surface of </w:t>
       </w:r>
       <w:r>
         <w:rPr>
           <w:rFonts w:ascii="Times New Roman" w:hAnsi="Times New Roman" w:cs="Times New Roman"/>
-          <w:sz w:val="24"/>
-          <w:szCs w:val="24"/>
+          <w:sz w:val="28"/>
+          <w:szCs w:val="28"/>
         </w:rPr>
         <w:t>1.5- or 2-inches</w:t>
       </w:r>
       <w:r>
         <w:rPr>
           <w:rFonts w:ascii="Times New Roman" w:hAnsi="Times New Roman" w:cs="Times New Roman"/>
-          <w:sz w:val="24"/>
-          <w:szCs w:val="24"/>
+          <w:sz w:val="28"/>
+          <w:szCs w:val="28"/>
         </w:rPr>
         <w:t xml:space="preserve"> square. [ </w:t>
       </w:r>
       <w:r>
         <w:rPr>
           <w:rFonts w:ascii="Times New Roman" w:hAnsi="Times New Roman" w:cs="Times New Roman"/>
-          <w:sz w:val="24"/>
-          <w:szCs w:val="24"/>
+          <w:sz w:val="28"/>
+          <w:szCs w:val="28"/>
         </w:rPr>
         <w:t xml:space="preserve">         </w:t>
       </w:r>
       <w:r>
         <w:rPr>
           <w:rFonts w:ascii="Times New Roman" w:hAnsi="Times New Roman" w:cs="Times New Roman"/>
-          <w:sz w:val="24"/>
-          <w:szCs w:val="24"/>
+          <w:sz w:val="28"/>
+          <w:szCs w:val="28"/>
         </w:rPr>
         <w:t>]</w:t>
       </w:r>
@@ -1165,8 +1912,8 @@
           <w:rFonts w:ascii="Times New Roman" w:hAnsi="Times New Roman" w:cs="Times New Roman"/>
           <w:b/>
           <w:bCs/>
-          <w:sz w:val="24"/>
-          <w:szCs w:val="24"/>
+          <w:sz w:val="28"/>
+          <w:szCs w:val="28"/>
         </w:rPr>
       </w:pPr>
       <w:r>
@@ -1174,9 +1921,10 @@
           <w:rFonts w:ascii="Times New Roman" w:hAnsi="Times New Roman" w:cs="Times New Roman"/>
           <w:b/>
           <w:bCs/>
-          <w:sz w:val="24"/>
-          <w:szCs w:val="24"/>
-        </w:rPr>
+          <w:sz w:val="28"/>
+          <w:szCs w:val="28"/>
+        </w:rPr>
+        <w:lastRenderedPageBreak/>
         <w:t>4. Match the following:</w:t>
       </w:r>
       <w:r>
@@ -1184,18 +1932,108 @@
           <w:rFonts w:ascii="Times New Roman" w:hAnsi="Times New Roman" w:cs="Times New Roman"/>
           <w:b/>
           <w:bCs/>
-          <w:sz w:val="24"/>
-          <w:szCs w:val="24"/>
-        </w:rPr>
-        <w:t xml:space="preserve"> </w:t>
+          <w:sz w:val="28"/>
+          <w:szCs w:val="28"/>
+        </w:rPr>
+        <w:tab/>
       </w:r>
       <w:r>
         <w:rPr>
           <w:rFonts w:ascii="Times New Roman" w:hAnsi="Times New Roman" w:cs="Times New Roman"/>
           <w:b/>
           <w:bCs/>
-          <w:sz w:val="24"/>
-          <w:szCs w:val="24"/>
+          <w:sz w:val="28"/>
+          <w:szCs w:val="28"/>
+        </w:rPr>
+        <w:tab/>
+      </w:r>
+      <w:r>
+        <w:rPr>
+          <w:rFonts w:ascii="Times New Roman" w:hAnsi="Times New Roman" w:cs="Times New Roman"/>
+          <w:b/>
+          <w:bCs/>
+          <w:sz w:val="28"/>
+          <w:szCs w:val="28"/>
+        </w:rPr>
+        <w:tab/>
+      </w:r>
+      <w:r>
+        <w:rPr>
+          <w:rFonts w:ascii="Times New Roman" w:hAnsi="Times New Roman" w:cs="Times New Roman"/>
+          <w:b/>
+          <w:bCs/>
+          <w:sz w:val="28"/>
+          <w:szCs w:val="28"/>
+        </w:rPr>
+        <w:tab/>
+      </w:r>
+      <w:r>
+        <w:rPr>
+          <w:rFonts w:ascii="Times New Roman" w:hAnsi="Times New Roman" w:cs="Times New Roman"/>
+          <w:b/>
+          <w:bCs/>
+          <w:sz w:val="28"/>
+          <w:szCs w:val="28"/>
+        </w:rPr>
+        <w:tab/>
+      </w:r>
+      <w:r>
+        <w:rPr>
+          <w:rFonts w:ascii="Times New Roman" w:hAnsi="Times New Roman" w:cs="Times New Roman"/>
+          <w:b/>
+          <w:bCs/>
+          <w:sz w:val="28"/>
+          <w:szCs w:val="28"/>
+        </w:rPr>
+        <w:tab/>
+      </w:r>
+      <w:r>
+        <w:rPr>
+          <w:rFonts w:ascii="Times New Roman" w:hAnsi="Times New Roman" w:cs="Times New Roman"/>
+          <w:b/>
+          <w:bCs/>
+          <w:sz w:val="28"/>
+          <w:szCs w:val="28"/>
+        </w:rPr>
+        <w:tab/>
+      </w:r>
+      <w:r>
+        <w:rPr>
+          <w:rFonts w:ascii="Times New Roman" w:hAnsi="Times New Roman" w:cs="Times New Roman"/>
+          <w:b/>
+          <w:bCs/>
+          <w:sz w:val="28"/>
+          <w:szCs w:val="28"/>
+        </w:rPr>
+        <w:tab/>
+      </w:r>
+      <w:r>
+        <w:rPr>
+          <w:rFonts w:ascii="Times New Roman" w:hAnsi="Times New Roman" w:cs="Times New Roman"/>
+          <w:b/>
+          <w:bCs/>
+          <w:sz w:val="28"/>
+          <w:szCs w:val="28"/>
+        </w:rPr>
+        <w:tab/>
+      </w:r>
+      <w:r>
+        <w:rPr>
+          <w:rFonts w:ascii="Times New Roman" w:hAnsi="Times New Roman" w:cs="Times New Roman"/>
+          <w:b/>
+          <w:bCs/>
+          <w:sz w:val="28"/>
+          <w:szCs w:val="28"/>
+        </w:rPr>
+        <w:tab/>
+      </w:r>
+      <w:r>
+        <w:rPr>
+          <w:rFonts w:ascii="Times New Roman" w:hAnsi="Times New Roman" w:cs="Times New Roman"/>
+          <w:b/>
+          <w:bCs/>
+          <w:sz w:val="28"/>
+          <w:szCs w:val="28"/>
         </w:rPr>
         <w:t>(5×1=5)</w:t>
       </w:r>
@@ -1203,7 +2041,7 @@
     <w:tbl>
       <w:tblPr>
         <w:tblStyle w:val="TableGrid"/>
-        <w:tblW w:w="9090" w:type="dxa"/>
+        <w:tblW w:w="9169" w:type="dxa"/>
         <w:tblBorders>
           <w:top w:val="none" w:sz="0" w:space="0" w:color="auto"/>
           <w:left w:val="none" w:sz="0" w:space="0" w:color="auto"/>
@@ -1215,13 +2053,16 @@
         <w:tblLook w:val="04A0" w:firstRow="1" w:lastRow="0" w:firstColumn="1" w:lastColumn="0" w:noHBand="0" w:noVBand="1"/>
       </w:tblPr>
       <w:tblGrid>
-        <w:gridCol w:w="2970"/>
-        <w:gridCol w:w="6120"/>
+        <w:gridCol w:w="2996"/>
+        <w:gridCol w:w="6173"/>
       </w:tblGrid>
       <w:tr>
+        <w:trPr>
+          <w:trHeight w:val="3832"/>
+        </w:trPr>
         <w:tc>
           <w:tcPr>
-            <w:tcW w:w="2970" w:type="dxa"/>
+            <w:tcW w:w="2996" w:type="dxa"/>
           </w:tcPr>
           <w:p>
             <w:pPr>
@@ -1230,18 +2071,87 @@
                 <w:ilvl w:val="0"/>
                 <w:numId w:val="27"/>
               </w:numPr>
-              <w:spacing w:line="276" w:lineRule="auto"/>
+              <w:spacing w:line="360" w:lineRule="auto"/>
               <w:rPr>
                 <w:rFonts w:ascii="Times New Roman" w:hAnsi="Times New Roman" w:cs="Times New Roman"/>
-                <w:sz w:val="24"/>
-                <w:szCs w:val="24"/>
+                <w:sz w:val="28"/>
+                <w:szCs w:val="28"/>
               </w:rPr>
             </w:pPr>
             <w:r>
               <w:rPr>
                 <w:rFonts w:ascii="Times New Roman" w:hAnsi="Times New Roman" w:cs="Times New Roman"/>
-                <w:sz w:val="24"/>
-                <w:szCs w:val="24"/>
+                <w:sz w:val="28"/>
+                <w:szCs w:val="28"/>
+              </w:rPr>
+              <w:t>Desktop</w:t>
+            </w:r>
+          </w:p>
+          <w:p>
+            <w:pPr>
+              <w:pStyle w:val="ListParagraph"/>
+              <w:numPr>
+                <w:ilvl w:val="0"/>
+                <w:numId w:val="27"/>
+              </w:numPr>
+              <w:spacing w:line="360" w:lineRule="auto"/>
+              <w:rPr>
+                <w:rFonts w:ascii="Times New Roman" w:hAnsi="Times New Roman" w:cs="Times New Roman"/>
+                <w:sz w:val="28"/>
+                <w:szCs w:val="28"/>
+              </w:rPr>
+            </w:pPr>
+            <w:r>
+              <w:rPr>
+                <w:rFonts w:ascii="Times New Roman" w:hAnsi="Times New Roman" w:cs="Times New Roman"/>
+                <w:sz w:val="28"/>
+                <w:szCs w:val="28"/>
+              </w:rPr>
+              <w:t>Human user</w:t>
+            </w:r>
+          </w:p>
+          <w:p>
+            <w:pPr>
+              <w:pStyle w:val="ListParagraph"/>
+              <w:numPr>
+                <w:ilvl w:val="0"/>
+                <w:numId w:val="27"/>
+              </w:numPr>
+              <w:spacing w:line="360" w:lineRule="auto"/>
+              <w:rPr>
+                <w:rFonts w:ascii="Times New Roman" w:hAnsi="Times New Roman" w:cs="Times New Roman"/>
+                <w:sz w:val="28"/>
+                <w:szCs w:val="28"/>
+              </w:rPr>
+            </w:pPr>
+            <w:r>
+              <w:rPr>
+                <w:rFonts w:ascii="Times New Roman" w:hAnsi="Times New Roman" w:cs="Times New Roman"/>
+                <w:sz w:val="28"/>
+                <w:szCs w:val="28"/>
+              </w:rPr>
+              <w:t>Processing</w:t>
+            </w:r>
+          </w:p>
+          <w:p>
+            <w:pPr>
+              <w:pStyle w:val="ListParagraph"/>
+              <w:numPr>
+                <w:ilvl w:val="0"/>
+                <w:numId w:val="27"/>
+              </w:numPr>
+              <w:spacing w:line="360" w:lineRule="auto"/>
+              <w:rPr>
+                <w:rFonts w:ascii="Times New Roman" w:hAnsi="Times New Roman" w:cs="Times New Roman"/>
+                <w:sz w:val="28"/>
+                <w:szCs w:val="28"/>
+              </w:rPr>
+            </w:pPr>
+            <w:r>
+              <w:rPr>
+                <w:rFonts w:ascii="Times New Roman" w:hAnsi="Times New Roman" w:cs="Times New Roman"/>
+                <w:sz w:val="28"/>
+                <w:szCs w:val="28"/>
               </w:rPr>
               <w:t>Icons</w:t>
             </w:r>
@@ -1253,41 +2163,18 @@
                 <w:ilvl w:val="0"/>
                 <w:numId w:val="27"/>
               </w:numPr>
-              <w:spacing w:line="276" w:lineRule="auto"/>
+              <w:spacing w:line="360" w:lineRule="auto"/>
               <w:rPr>
                 <w:rFonts w:ascii="Times New Roman" w:hAnsi="Times New Roman" w:cs="Times New Roman"/>
-                <w:sz w:val="24"/>
-                <w:szCs w:val="24"/>
+                <w:sz w:val="28"/>
+                <w:szCs w:val="28"/>
               </w:rPr>
             </w:pPr>
             <w:r>
               <w:rPr>
                 <w:rFonts w:ascii="Times New Roman" w:hAnsi="Times New Roman" w:cs="Times New Roman"/>
-                <w:sz w:val="24"/>
-                <w:szCs w:val="24"/>
-              </w:rPr>
-              <w:t>Theme</w:t>
-            </w:r>
-          </w:p>
-          <w:p>
-            <w:pPr>
-              <w:pStyle w:val="ListParagraph"/>
-              <w:numPr>
-                <w:ilvl w:val="0"/>
-                <w:numId w:val="27"/>
-              </w:numPr>
-              <w:spacing w:line="276" w:lineRule="auto"/>
-              <w:rPr>
-                <w:rFonts w:ascii="Times New Roman" w:hAnsi="Times New Roman" w:cs="Times New Roman"/>
-                <w:sz w:val="24"/>
-                <w:szCs w:val="24"/>
-              </w:rPr>
-            </w:pPr>
-            <w:r>
-              <w:rPr>
-                <w:rFonts w:ascii="Times New Roman" w:hAnsi="Times New Roman" w:cs="Times New Roman"/>
-                <w:sz w:val="24"/>
-                <w:szCs w:val="24"/>
+                <w:sz w:val="28"/>
+                <w:szCs w:val="28"/>
               </w:rPr>
               <w:t>Touchpad</w:t>
             </w:r>
@@ -1299,72 +2186,26 @@
                 <w:ilvl w:val="0"/>
                 <w:numId w:val="27"/>
               </w:numPr>
-              <w:spacing w:line="276" w:lineRule="auto"/>
+              <w:spacing w:line="360" w:lineRule="auto"/>
               <w:rPr>
                 <w:rFonts w:ascii="Times New Roman" w:hAnsi="Times New Roman" w:cs="Times New Roman"/>
-                <w:sz w:val="24"/>
-                <w:szCs w:val="24"/>
+                <w:sz w:val="28"/>
+                <w:szCs w:val="28"/>
               </w:rPr>
             </w:pPr>
             <w:r>
               <w:rPr>
                 <w:rFonts w:ascii="Times New Roman" w:hAnsi="Times New Roman" w:cs="Times New Roman"/>
-                <w:sz w:val="24"/>
-                <w:szCs w:val="24"/>
+                <w:sz w:val="28"/>
+                <w:szCs w:val="28"/>
               </w:rPr>
-              <w:t>Desktop</w:t>
-            </w:r>
-          </w:p>
-          <w:p>
-            <w:pPr>
-              <w:pStyle w:val="ListParagraph"/>
-              <w:numPr>
-                <w:ilvl w:val="0"/>
-                <w:numId w:val="27"/>
-              </w:numPr>
-              <w:spacing w:line="276" w:lineRule="auto"/>
-              <w:rPr>
-                <w:rFonts w:ascii="Times New Roman" w:hAnsi="Times New Roman" w:cs="Times New Roman"/>
-                <w:sz w:val="24"/>
-                <w:szCs w:val="24"/>
-              </w:rPr>
-            </w:pPr>
-            <w:r>
-              <w:rPr>
-                <w:rFonts w:ascii="Times New Roman" w:hAnsi="Times New Roman" w:cs="Times New Roman"/>
-                <w:sz w:val="24"/>
-                <w:szCs w:val="24"/>
-              </w:rPr>
-              <w:t>Processing</w:t>
-            </w:r>
-          </w:p>
-          <w:p>
-            <w:pPr>
-              <w:pStyle w:val="ListParagraph"/>
-              <w:numPr>
-                <w:ilvl w:val="0"/>
-                <w:numId w:val="27"/>
-              </w:numPr>
-              <w:spacing w:line="276" w:lineRule="auto"/>
-              <w:rPr>
-                <w:rFonts w:ascii="Times New Roman" w:hAnsi="Times New Roman" w:cs="Times New Roman"/>
-                <w:sz w:val="24"/>
-                <w:szCs w:val="24"/>
-              </w:rPr>
-            </w:pPr>
-            <w:r>
-              <w:rPr>
-                <w:rFonts w:ascii="Times New Roman" w:hAnsi="Times New Roman" w:cs="Times New Roman"/>
-                <w:sz w:val="24"/>
-                <w:szCs w:val="24"/>
-              </w:rPr>
-              <w:t>Human user</w:t>
+              <w:t>Theme</w:t>
             </w:r>
           </w:p>
         </w:tc>
         <w:tc>
           <w:tcPr>
-            <w:tcW w:w="6120" w:type="dxa"/>
+            <w:tcW w:w="6173" w:type="dxa"/>
           </w:tcPr>
           <w:p>
             <w:pPr>
@@ -1373,18 +2214,18 @@
                 <w:ilvl w:val="0"/>
                 <w:numId w:val="29"/>
               </w:numPr>
-              <w:spacing w:line="276" w:lineRule="auto"/>
+              <w:spacing w:line="360" w:lineRule="auto"/>
               <w:rPr>
                 <w:rFonts w:ascii="Times New Roman" w:hAnsi="Times New Roman" w:cs="Times New Roman"/>
-                <w:sz w:val="24"/>
-                <w:szCs w:val="24"/>
+                <w:sz w:val="28"/>
+                <w:szCs w:val="28"/>
               </w:rPr>
             </w:pPr>
             <w:r>
               <w:rPr>
                 <w:rFonts w:ascii="Times New Roman" w:hAnsi="Times New Roman" w:cs="Times New Roman"/>
-                <w:sz w:val="24"/>
-                <w:szCs w:val="24"/>
+                <w:sz w:val="28"/>
+                <w:szCs w:val="28"/>
               </w:rPr>
               <w:t>Small pictures that display programs</w:t>
             </w:r>
@@ -1396,18 +2237,18 @@
                 <w:ilvl w:val="0"/>
                 <w:numId w:val="29"/>
               </w:numPr>
-              <w:spacing w:line="276" w:lineRule="auto"/>
+              <w:spacing w:line="360" w:lineRule="auto"/>
               <w:rPr>
                 <w:rFonts w:ascii="Times New Roman" w:hAnsi="Times New Roman" w:cs="Times New Roman"/>
-                <w:sz w:val="24"/>
-                <w:szCs w:val="24"/>
+                <w:sz w:val="28"/>
+                <w:szCs w:val="28"/>
               </w:rPr>
             </w:pPr>
             <w:r>
               <w:rPr>
                 <w:rFonts w:ascii="Times New Roman" w:hAnsi="Times New Roman" w:cs="Times New Roman"/>
-                <w:sz w:val="24"/>
-                <w:szCs w:val="24"/>
+                <w:sz w:val="28"/>
+                <w:szCs w:val="28"/>
               </w:rPr>
               <w:t>A combination of pictures, colors, and sounds on your computer</w:t>
             </w:r>
@@ -1419,18 +2260,18 @@
                 <w:ilvl w:val="0"/>
                 <w:numId w:val="29"/>
               </w:numPr>
-              <w:spacing w:line="276" w:lineRule="auto"/>
+              <w:spacing w:line="360" w:lineRule="auto"/>
               <w:rPr>
                 <w:rFonts w:ascii="Times New Roman" w:hAnsi="Times New Roman" w:cs="Times New Roman"/>
-                <w:sz w:val="24"/>
-                <w:szCs w:val="24"/>
+                <w:sz w:val="28"/>
+                <w:szCs w:val="28"/>
               </w:rPr>
             </w:pPr>
             <w:r>
               <w:rPr>
                 <w:rFonts w:ascii="Times New Roman" w:hAnsi="Times New Roman" w:cs="Times New Roman"/>
-                <w:sz w:val="24"/>
-                <w:szCs w:val="24"/>
+                <w:sz w:val="28"/>
+                <w:szCs w:val="28"/>
               </w:rPr>
               <w:t>A stationary pointing device that has a flat rectangular surface</w:t>
             </w:r>
@@ -1442,18 +2283,18 @@
                 <w:ilvl w:val="0"/>
                 <w:numId w:val="29"/>
               </w:numPr>
-              <w:spacing w:line="276" w:lineRule="auto"/>
+              <w:spacing w:line="360" w:lineRule="auto"/>
               <w:rPr>
                 <w:rFonts w:ascii="Times New Roman" w:hAnsi="Times New Roman" w:cs="Times New Roman"/>
-                <w:sz w:val="24"/>
-                <w:szCs w:val="24"/>
+                <w:sz w:val="28"/>
+                <w:szCs w:val="28"/>
               </w:rPr>
             </w:pPr>
             <w:r>
               <w:rPr>
                 <w:rFonts w:ascii="Times New Roman" w:hAnsi="Times New Roman" w:cs="Times New Roman"/>
-                <w:sz w:val="24"/>
-                <w:szCs w:val="24"/>
+                <w:sz w:val="28"/>
+                <w:szCs w:val="28"/>
               </w:rPr>
               <w:t>The background area of your screen</w:t>
             </w:r>
@@ -1465,18 +2306,18 @@
                 <w:ilvl w:val="0"/>
                 <w:numId w:val="29"/>
               </w:numPr>
-              <w:spacing w:line="276" w:lineRule="auto"/>
+              <w:spacing w:line="360" w:lineRule="auto"/>
               <w:rPr>
                 <w:rFonts w:ascii="Times New Roman" w:hAnsi="Times New Roman" w:cs="Times New Roman"/>
-                <w:sz w:val="24"/>
-                <w:szCs w:val="24"/>
+                <w:sz w:val="28"/>
+                <w:szCs w:val="28"/>
               </w:rPr>
             </w:pPr>
             <w:r>
               <w:rPr>
                 <w:rFonts w:ascii="Times New Roman" w:hAnsi="Times New Roman" w:cs="Times New Roman"/>
-                <w:sz w:val="24"/>
-                <w:szCs w:val="24"/>
+                <w:sz w:val="28"/>
+                <w:szCs w:val="28"/>
               </w:rPr>
               <w:t>Conversion of input into output</w:t>
             </w:r>
@@ -1488,18 +2329,18 @@
                 <w:ilvl w:val="0"/>
                 <w:numId w:val="29"/>
               </w:numPr>
-              <w:spacing w:line="276" w:lineRule="auto"/>
+              <w:spacing w:line="360" w:lineRule="auto"/>
               <w:rPr>
                 <w:rFonts w:ascii="Times New Roman" w:hAnsi="Times New Roman" w:cs="Times New Roman"/>
-                <w:sz w:val="24"/>
-                <w:szCs w:val="24"/>
+                <w:sz w:val="28"/>
+                <w:szCs w:val="28"/>
               </w:rPr>
             </w:pPr>
             <w:r>
               <w:rPr>
                 <w:rFonts w:ascii="Times New Roman" w:hAnsi="Times New Roman" w:cs="Times New Roman"/>
-                <w:sz w:val="24"/>
-                <w:szCs w:val="24"/>
+                <w:sz w:val="28"/>
+                <w:szCs w:val="28"/>
               </w:rPr>
               <w:t>Input device</w:t>
             </w:r>
@@ -1514,8 +2355,8 @@
           <w:rFonts w:ascii="Times New Roman" w:hAnsi="Times New Roman" w:cs="Times New Roman"/>
           <w:b/>
           <w:bCs/>
-          <w:sz w:val="24"/>
-          <w:szCs w:val="24"/>
+          <w:sz w:val="28"/>
+          <w:szCs w:val="28"/>
         </w:rPr>
       </w:pPr>
       <w:r>
@@ -1523,10 +2364,9 @@
           <w:rFonts w:ascii="Times New Roman" w:hAnsi="Times New Roman" w:cs="Times New Roman"/>
           <w:b/>
           <w:bCs/>
-          <w:sz w:val="24"/>
-          <w:szCs w:val="24"/>
-        </w:rPr>
-        <w:lastRenderedPageBreak/>
+          <w:sz w:val="28"/>
+          <w:szCs w:val="28"/>
+        </w:rPr>
         <w:t>5. Answer the following questions:</w:t>
       </w:r>
       <w:r>
@@ -1534,18 +2374,88 @@
           <w:rFonts w:ascii="Times New Roman" w:hAnsi="Times New Roman" w:cs="Times New Roman"/>
           <w:b/>
           <w:bCs/>
-          <w:sz w:val="24"/>
-          <w:szCs w:val="24"/>
-        </w:rPr>
-        <w:t xml:space="preserve"> </w:t>
+          <w:sz w:val="28"/>
+          <w:szCs w:val="28"/>
+        </w:rPr>
+        <w:tab/>
       </w:r>
       <w:r>
         <w:rPr>
           <w:rFonts w:ascii="Times New Roman" w:hAnsi="Times New Roman" w:cs="Times New Roman"/>
           <w:b/>
           <w:bCs/>
-          <w:sz w:val="24"/>
-          <w:szCs w:val="24"/>
+          <w:sz w:val="28"/>
+          <w:szCs w:val="28"/>
+        </w:rPr>
+        <w:tab/>
+      </w:r>
+      <w:r>
+        <w:rPr>
+          <w:rFonts w:ascii="Times New Roman" w:hAnsi="Times New Roman" w:cs="Times New Roman"/>
+          <w:b/>
+          <w:bCs/>
+          <w:sz w:val="28"/>
+          <w:szCs w:val="28"/>
+        </w:rPr>
+        <w:tab/>
+      </w:r>
+      <w:r>
+        <w:rPr>
+          <w:rFonts w:ascii="Times New Roman" w:hAnsi="Times New Roman" w:cs="Times New Roman"/>
+          <w:b/>
+          <w:bCs/>
+          <w:sz w:val="28"/>
+          <w:szCs w:val="28"/>
+        </w:rPr>
+        <w:tab/>
+      </w:r>
+      <w:r>
+        <w:rPr>
+          <w:rFonts w:ascii="Times New Roman" w:hAnsi="Times New Roman" w:cs="Times New Roman"/>
+          <w:b/>
+          <w:bCs/>
+          <w:sz w:val="28"/>
+          <w:szCs w:val="28"/>
+        </w:rPr>
+        <w:tab/>
+      </w:r>
+      <w:r>
+        <w:rPr>
+          <w:rFonts w:ascii="Times New Roman" w:hAnsi="Times New Roman" w:cs="Times New Roman"/>
+          <w:b/>
+          <w:bCs/>
+          <w:sz w:val="28"/>
+          <w:szCs w:val="28"/>
+        </w:rPr>
+        <w:tab/>
+      </w:r>
+      <w:r>
+        <w:rPr>
+          <w:rFonts w:ascii="Times New Roman" w:hAnsi="Times New Roman" w:cs="Times New Roman"/>
+          <w:b/>
+          <w:bCs/>
+          <w:sz w:val="28"/>
+          <w:szCs w:val="28"/>
+        </w:rPr>
+        <w:tab/>
+      </w:r>
+      <w:r>
+        <w:rPr>
+          <w:rFonts w:ascii="Times New Roman" w:hAnsi="Times New Roman" w:cs="Times New Roman"/>
+          <w:b/>
+          <w:bCs/>
+          <w:sz w:val="28"/>
+          <w:szCs w:val="28"/>
+        </w:rPr>
+        <w:tab/>
+      </w:r>
+      <w:r>
+        <w:rPr>
+          <w:rFonts w:ascii="Times New Roman" w:hAnsi="Times New Roman" w:cs="Times New Roman"/>
+          <w:b/>
+          <w:bCs/>
+          <w:sz w:val="28"/>
+          <w:szCs w:val="28"/>
         </w:rPr>
         <w:t>(4×2=8)</w:t>
       </w:r>
@@ -1561,15 +2471,15 @@
         <w:ind w:left="540"/>
         <w:rPr>
           <w:rFonts w:ascii="Times New Roman" w:hAnsi="Times New Roman" w:cs="Times New Roman"/>
-          <w:sz w:val="24"/>
-          <w:szCs w:val="24"/>
-        </w:rPr>
-      </w:pPr>
-      <w:r>
-        <w:rPr>
-          <w:rFonts w:ascii="Times New Roman" w:hAnsi="Times New Roman" w:cs="Times New Roman"/>
-          <w:sz w:val="24"/>
-          <w:szCs w:val="24"/>
+          <w:sz w:val="28"/>
+          <w:szCs w:val="28"/>
+        </w:rPr>
+      </w:pPr>
+      <w:r>
+        <w:rPr>
+          <w:rFonts w:ascii="Times New Roman" w:hAnsi="Times New Roman" w:cs="Times New Roman"/>
+          <w:sz w:val="28"/>
+          <w:szCs w:val="28"/>
         </w:rPr>
         <w:t>What is computer?</w:t>
       </w:r>
@@ -1577,50 +2487,40 @@
     <w:p>
       <w:pPr>
         <w:spacing w:line="360" w:lineRule="auto"/>
-        <w:rPr>
-          <w:rFonts w:ascii="Times New Roman" w:hAnsi="Times New Roman" w:cs="Times New Roman"/>
-          <w:b/>
-          <w:bCs/>
-          <w:sz w:val="24"/>
-          <w:szCs w:val="24"/>
-        </w:rPr>
-      </w:pPr>
+        <w:ind w:left="576"/>
+        <w:rPr>
+          <w:rFonts w:ascii="Times New Roman" w:hAnsi="Times New Roman" w:cs="Times New Roman"/>
+          <w:sz w:val="28"/>
+          <w:szCs w:val="28"/>
+        </w:rPr>
+      </w:pPr>
+      <w:r>
+        <w:rPr>
+          <w:rFonts w:ascii="Times New Roman" w:hAnsi="Times New Roman" w:cs="Times New Roman"/>
+          <w:sz w:val="28"/>
+          <w:szCs w:val="28"/>
+        </w:rPr>
+        <w:t>______________________________________________________________________</w:t>
+      </w:r>
     </w:p>
     <w:p>
       <w:pPr>
-        <w:pStyle w:val="ListParagraph"/>
         <w:spacing w:line="360" w:lineRule="auto"/>
-        <w:ind w:left="540"/>
-        <w:rPr>
-          <w:rFonts w:ascii="Times New Roman" w:hAnsi="Times New Roman" w:cs="Times New Roman"/>
-          <w:sz w:val="24"/>
-          <w:szCs w:val="24"/>
-        </w:rPr>
-      </w:pPr>
-    </w:p>
-    <w:p>
-      <w:pPr>
-        <w:pStyle w:val="ListParagraph"/>
-        <w:spacing w:line="360" w:lineRule="auto"/>
-        <w:ind w:left="540"/>
-        <w:rPr>
-          <w:rFonts w:ascii="Times New Roman" w:hAnsi="Times New Roman" w:cs="Times New Roman"/>
-          <w:sz w:val="24"/>
-          <w:szCs w:val="24"/>
-        </w:rPr>
-      </w:pPr>
-    </w:p>
-    <w:p>
-      <w:pPr>
-        <w:pStyle w:val="ListParagraph"/>
-        <w:spacing w:line="360" w:lineRule="auto"/>
-        <w:ind w:left="540"/>
-        <w:rPr>
-          <w:rFonts w:ascii="Times New Roman" w:hAnsi="Times New Roman" w:cs="Times New Roman"/>
-          <w:sz w:val="24"/>
-          <w:szCs w:val="24"/>
-        </w:rPr>
-      </w:pPr>
+        <w:ind w:left="576"/>
+        <w:rPr>
+          <w:rFonts w:ascii="Times New Roman" w:hAnsi="Times New Roman" w:cs="Times New Roman"/>
+          <w:sz w:val="28"/>
+          <w:szCs w:val="28"/>
+        </w:rPr>
+      </w:pPr>
+      <w:r>
+        <w:rPr>
+          <w:rFonts w:ascii="Times New Roman" w:hAnsi="Times New Roman" w:cs="Times New Roman"/>
+          <w:sz w:val="28"/>
+          <w:szCs w:val="28"/>
+        </w:rPr>
+        <w:t>______________________________________________________________________</w:t>
+      </w:r>
     </w:p>
     <w:p>
       <w:pPr>
@@ -1633,17 +2533,55 @@
         <w:ind w:left="540"/>
         <w:rPr>
           <w:rFonts w:ascii="Times New Roman" w:hAnsi="Times New Roman" w:cs="Times New Roman"/>
-          <w:sz w:val="24"/>
-          <w:szCs w:val="24"/>
-        </w:rPr>
-      </w:pPr>
-      <w:r>
-        <w:rPr>
-          <w:rFonts w:ascii="Times New Roman" w:hAnsi="Times New Roman" w:cs="Times New Roman"/>
-          <w:sz w:val="24"/>
-          <w:szCs w:val="24"/>
+          <w:sz w:val="28"/>
+          <w:szCs w:val="28"/>
+        </w:rPr>
+      </w:pPr>
+      <w:r>
+        <w:rPr>
+          <w:rFonts w:ascii="Times New Roman" w:hAnsi="Times New Roman" w:cs="Times New Roman"/>
+          <w:sz w:val="28"/>
+          <w:szCs w:val="28"/>
         </w:rPr>
         <w:t>Name any two keys found in keyboard.</w:t>
+      </w:r>
+    </w:p>
+    <w:p>
+      <w:pPr>
+        <w:spacing w:line="360" w:lineRule="auto"/>
+        <w:ind w:left="360"/>
+        <w:rPr>
+          <w:rFonts w:ascii="Times New Roman" w:hAnsi="Times New Roman" w:cs="Times New Roman"/>
+          <w:sz w:val="28"/>
+          <w:szCs w:val="28"/>
+        </w:rPr>
+      </w:pPr>
+      <w:r>
+        <w:rPr>
+          <w:rFonts w:ascii="Times New Roman" w:hAnsi="Times New Roman" w:cs="Times New Roman"/>
+          <w:sz w:val="28"/>
+          <w:szCs w:val="28"/>
+        </w:rPr>
+        <w:t>______________________________________________________________________</w:t>
+      </w:r>
+    </w:p>
+    <w:p>
+      <w:pPr>
+        <w:spacing w:line="360" w:lineRule="auto"/>
+        <w:ind w:left="360"/>
+        <w:rPr>
+          <w:rFonts w:ascii="Times New Roman" w:hAnsi="Times New Roman" w:cs="Times New Roman"/>
+          <w:sz w:val="28"/>
+          <w:szCs w:val="28"/>
+        </w:rPr>
+      </w:pPr>
+      <w:r>
+        <w:rPr>
+          <w:rFonts w:ascii="Times New Roman" w:hAnsi="Times New Roman" w:cs="Times New Roman"/>
+          <w:sz w:val="28"/>
+          <w:szCs w:val="28"/>
+        </w:rPr>
+        <w:t>______________________________________________________________________</w:t>
       </w:r>
     </w:p>
     <w:p>
@@ -1653,44 +2591,8 @@
         <w:ind w:left="540"/>
         <w:rPr>
           <w:rFonts w:ascii="Times New Roman" w:hAnsi="Times New Roman" w:cs="Times New Roman"/>
-          <w:sz w:val="24"/>
-          <w:szCs w:val="24"/>
-        </w:rPr>
-      </w:pPr>
-    </w:p>
-    <w:p>
-      <w:pPr>
-        <w:pStyle w:val="ListParagraph"/>
-        <w:spacing w:line="360" w:lineRule="auto"/>
-        <w:ind w:left="540"/>
-        <w:rPr>
-          <w:rFonts w:ascii="Times New Roman" w:hAnsi="Times New Roman" w:cs="Times New Roman"/>
-          <w:sz w:val="24"/>
-          <w:szCs w:val="24"/>
-        </w:rPr>
-      </w:pPr>
-    </w:p>
-    <w:p>
-      <w:pPr>
-        <w:pStyle w:val="ListParagraph"/>
-        <w:spacing w:line="360" w:lineRule="auto"/>
-        <w:ind w:left="540"/>
-        <w:rPr>
-          <w:rFonts w:ascii="Times New Roman" w:hAnsi="Times New Roman" w:cs="Times New Roman"/>
-          <w:sz w:val="24"/>
-          <w:szCs w:val="24"/>
-        </w:rPr>
-      </w:pPr>
-    </w:p>
-    <w:p>
-      <w:pPr>
-        <w:pStyle w:val="ListParagraph"/>
-        <w:spacing w:line="360" w:lineRule="auto"/>
-        <w:ind w:left="540"/>
-        <w:rPr>
-          <w:rFonts w:ascii="Times New Roman" w:hAnsi="Times New Roman" w:cs="Times New Roman"/>
-          <w:sz w:val="24"/>
-          <w:szCs w:val="24"/>
+          <w:sz w:val="28"/>
+          <w:szCs w:val="28"/>
         </w:rPr>
       </w:pPr>
     </w:p>
@@ -1705,17 +2607,55 @@
         <w:ind w:left="540"/>
         <w:rPr>
           <w:rFonts w:ascii="Times New Roman" w:hAnsi="Times New Roman" w:cs="Times New Roman"/>
-          <w:sz w:val="24"/>
-          <w:szCs w:val="24"/>
-        </w:rPr>
-      </w:pPr>
-      <w:r>
-        <w:rPr>
-          <w:rFonts w:ascii="Times New Roman" w:hAnsi="Times New Roman" w:cs="Times New Roman"/>
-          <w:sz w:val="24"/>
-          <w:szCs w:val="24"/>
+          <w:sz w:val="28"/>
+          <w:szCs w:val="28"/>
+        </w:rPr>
+      </w:pPr>
+      <w:r>
+        <w:rPr>
+          <w:rFonts w:ascii="Times New Roman" w:hAnsi="Times New Roman" w:cs="Times New Roman"/>
+          <w:sz w:val="28"/>
+          <w:szCs w:val="28"/>
         </w:rPr>
         <w:t>What is Resize and Skew commands used for?</w:t>
+      </w:r>
+    </w:p>
+    <w:p>
+      <w:pPr>
+        <w:spacing w:line="360" w:lineRule="auto"/>
+        <w:ind w:left="360"/>
+        <w:rPr>
+          <w:rFonts w:ascii="Times New Roman" w:hAnsi="Times New Roman" w:cs="Times New Roman"/>
+          <w:sz w:val="28"/>
+          <w:szCs w:val="28"/>
+        </w:rPr>
+      </w:pPr>
+      <w:r>
+        <w:rPr>
+          <w:rFonts w:ascii="Times New Roman" w:hAnsi="Times New Roman" w:cs="Times New Roman"/>
+          <w:sz w:val="28"/>
+          <w:szCs w:val="28"/>
+        </w:rPr>
+        <w:t>______________________________________________________________________</w:t>
+      </w:r>
+    </w:p>
+    <w:p>
+      <w:pPr>
+        <w:spacing w:line="360" w:lineRule="auto"/>
+        <w:ind w:left="360"/>
+        <w:rPr>
+          <w:rFonts w:ascii="Times New Roman" w:hAnsi="Times New Roman" w:cs="Times New Roman"/>
+          <w:sz w:val="28"/>
+          <w:szCs w:val="28"/>
+        </w:rPr>
+      </w:pPr>
+      <w:r>
+        <w:rPr>
+          <w:rFonts w:ascii="Times New Roman" w:hAnsi="Times New Roman" w:cs="Times New Roman"/>
+          <w:sz w:val="28"/>
+          <w:szCs w:val="28"/>
+        </w:rPr>
+        <w:t>______________________________________________________________________</w:t>
       </w:r>
     </w:p>
     <w:p>
@@ -1725,44 +2665,8 @@
         <w:ind w:left="540"/>
         <w:rPr>
           <w:rFonts w:ascii="Times New Roman" w:hAnsi="Times New Roman" w:cs="Times New Roman"/>
-          <w:sz w:val="24"/>
-          <w:szCs w:val="24"/>
-        </w:rPr>
-      </w:pPr>
-    </w:p>
-    <w:p>
-      <w:pPr>
-        <w:pStyle w:val="ListParagraph"/>
-        <w:spacing w:line="360" w:lineRule="auto"/>
-        <w:ind w:left="540"/>
-        <w:rPr>
-          <w:rFonts w:ascii="Times New Roman" w:hAnsi="Times New Roman" w:cs="Times New Roman"/>
-          <w:sz w:val="24"/>
-          <w:szCs w:val="24"/>
-        </w:rPr>
-      </w:pPr>
-    </w:p>
-    <w:p>
-      <w:pPr>
-        <w:pStyle w:val="ListParagraph"/>
-        <w:spacing w:line="360" w:lineRule="auto"/>
-        <w:ind w:left="540"/>
-        <w:rPr>
-          <w:rFonts w:ascii="Times New Roman" w:hAnsi="Times New Roman" w:cs="Times New Roman"/>
-          <w:sz w:val="24"/>
-          <w:szCs w:val="24"/>
-        </w:rPr>
-      </w:pPr>
-    </w:p>
-    <w:p>
-      <w:pPr>
-        <w:pStyle w:val="ListParagraph"/>
-        <w:spacing w:line="360" w:lineRule="auto"/>
-        <w:ind w:left="540"/>
-        <w:rPr>
-          <w:rFonts w:ascii="Times New Roman" w:hAnsi="Times New Roman" w:cs="Times New Roman"/>
-          <w:sz w:val="24"/>
-          <w:szCs w:val="24"/>
+          <w:sz w:val="28"/>
+          <w:szCs w:val="28"/>
         </w:rPr>
       </w:pPr>
     </w:p>
@@ -1777,15 +2681,15 @@
         <w:ind w:left="540"/>
         <w:rPr>
           <w:rFonts w:ascii="Times New Roman" w:hAnsi="Times New Roman" w:cs="Times New Roman"/>
-          <w:sz w:val="24"/>
-          <w:szCs w:val="24"/>
-        </w:rPr>
-      </w:pPr>
-      <w:r>
-        <w:rPr>
-          <w:rFonts w:ascii="Times New Roman" w:hAnsi="Times New Roman" w:cs="Times New Roman"/>
-          <w:sz w:val="24"/>
-          <w:szCs w:val="24"/>
+          <w:sz w:val="28"/>
+          <w:szCs w:val="28"/>
+        </w:rPr>
+      </w:pPr>
+      <w:r>
+        <w:rPr>
+          <w:rFonts w:ascii="Times New Roman" w:hAnsi="Times New Roman" w:cs="Times New Roman"/>
+          <w:sz w:val="28"/>
+          <w:szCs w:val="28"/>
         </w:rPr>
         <w:t>What is a light pen? What does it do?</w:t>
       </w:r>
@@ -1793,19 +2697,81 @@
     <w:p>
       <w:pPr>
         <w:spacing w:line="360" w:lineRule="auto"/>
+        <w:ind w:left="360"/>
+        <w:rPr>
+          <w:rFonts w:ascii="Times New Roman" w:hAnsi="Times New Roman" w:cs="Times New Roman"/>
+          <w:sz w:val="28"/>
+          <w:szCs w:val="28"/>
+        </w:rPr>
+      </w:pPr>
+      <w:r>
+        <w:rPr>
+          <w:rFonts w:ascii="Times New Roman" w:hAnsi="Times New Roman" w:cs="Times New Roman"/>
+          <w:sz w:val="28"/>
+          <w:szCs w:val="28"/>
+        </w:rPr>
+        <w:t>______________________________________________________________________</w:t>
+      </w:r>
+    </w:p>
+    <w:p>
+      <w:pPr>
+        <w:spacing w:line="360" w:lineRule="auto"/>
+        <w:ind w:left="360"/>
+        <w:rPr>
+          <w:rFonts w:ascii="Times New Roman" w:hAnsi="Times New Roman" w:cs="Times New Roman"/>
+          <w:sz w:val="28"/>
+          <w:szCs w:val="28"/>
+        </w:rPr>
+      </w:pPr>
+      <w:r>
+        <w:rPr>
+          <w:rFonts w:ascii="Times New Roman" w:hAnsi="Times New Roman" w:cs="Times New Roman"/>
+          <w:sz w:val="28"/>
+          <w:szCs w:val="28"/>
+        </w:rPr>
+        <w:t>______________________________________________________________________</w:t>
+      </w:r>
+    </w:p>
+    <w:p>
+      <w:pPr>
+        <w:spacing w:line="360" w:lineRule="auto"/>
         <w:ind w:left="180"/>
         <w:rPr>
           <w:rFonts w:ascii="Times New Roman" w:hAnsi="Times New Roman" w:cs="Times New Roman"/>
           <w:b/>
           <w:bCs/>
-          <w:sz w:val="24"/>
-          <w:szCs w:val="24"/>
-        </w:rPr>
-      </w:pPr>
+          <w:sz w:val="28"/>
+          <w:szCs w:val="28"/>
+        </w:rPr>
+      </w:pPr>
+    </w:p>
+    <w:p>
+      <w:pPr>
+        <w:spacing w:line="360" w:lineRule="auto"/>
+        <w:ind w:left="180"/>
+        <w:jc w:val="center"/>
+        <w:rPr>
+          <w:rFonts w:ascii="Times New Roman" w:hAnsi="Times New Roman" w:cs="Times New Roman"/>
+          <w:b/>
+          <w:bCs/>
+          <w:sz w:val="28"/>
+          <w:szCs w:val="28"/>
+        </w:rPr>
+      </w:pPr>
+      <w:r>
+        <w:rPr>
+          <w:rFonts w:ascii="Times New Roman" w:hAnsi="Times New Roman" w:cs="Times New Roman"/>
+          <w:b/>
+          <w:bCs/>
+          <w:sz w:val="28"/>
+          <w:szCs w:val="28"/>
+        </w:rPr>
+        <w:t>The End</w:t>
+      </w:r>
     </w:p>
     <w:sectPr>
-      <w:pgSz w:w="12240" w:h="15840"/>
-      <w:pgMar w:top="1440" w:right="1440" w:bottom="1440" w:left="1800" w:header="720" w:footer="720" w:gutter="0"/>
+      <w:pgSz w:w="11906" w:h="16838" w:code="9"/>
+      <w:pgMar w:top="360" w:right="720" w:bottom="360" w:left="720" w:header="720" w:footer="720" w:gutter="0"/>
       <w:cols w:space="720"/>
       <w:docGrid w:linePitch="360"/>
     </w:sectPr>
@@ -5082,7 +6048,7 @@
   <w:style w:type="paragraph" w:default="1" w:styleId="Normal">
     <w:name w:val="Normal"/>
     <w:qFormat/>
-    <w:rsid w:val="00FB2B09"/>
+    <w:rsid w:val="00AE77C1"/>
     <w:pPr>
       <w:spacing w:after="0" w:line="240" w:lineRule="auto"/>
     </w:pPr>
@@ -5293,6 +6259,7 @@
   <w:style w:type="character" w:default="1" w:styleId="DefaultParagraphFont">
     <w:name w:val="Default Paragraph Font"/>
     <w:uiPriority w:val="1"/>
+    <w:semiHidden/>
     <w:unhideWhenUsed/>
   </w:style>
   <w:style w:type="table" w:default="1" w:styleId="TableNormal">

</xml_diff>